<commit_message>
Pequenas alterações de formatação
</commit_message>
<xml_diff>
--- a/CC_RELATORIO.docx
+++ b/CC_RELATORIO.docx
@@ -1,6 +1,6 @@
 
 <file path=word/document.xml><?xml version="1.0" encoding="utf-8"?>
-<w:document xmlns:wpc="http://schemas.microsoft.com/office/word/2010/wordprocessingCanvas" xmlns:cx="http://schemas.microsoft.com/office/drawing/2014/chartex" xmlns:cx1="http://schemas.microsoft.com/office/drawing/2015/9/8/chartex" xmlns:mc="http://schemas.openxmlformats.org/markup-compatibility/2006" xmlns:o="urn:schemas-microsoft-com:office:office" xmlns:r="http://schemas.openxmlformats.org/officeDocument/2006/relationships" xmlns:m="http://schemas.openxmlformats.org/officeDocument/2006/math" xmlns:v="urn:schemas-microsoft-com:vml" xmlns:wp14="http://schemas.microsoft.com/office/word/2010/wordprocessingDrawing" xmlns:wp="http://schemas.openxmlformats.org/drawingml/2006/wordprocessingDrawing" xmlns:w10="urn:schemas-microsoft-com:office:word" xmlns:w="http://schemas.openxmlformats.org/wordprocessingml/2006/main" xmlns:w14="http://schemas.microsoft.com/office/word/2010/wordml" xmlns:w15="http://schemas.microsoft.com/office/word/2012/wordml" xmlns:w16se="http://schemas.microsoft.com/office/word/2015/wordml/symex" xmlns:wpg="http://schemas.microsoft.com/office/word/2010/wordprocessingGroup" xmlns:wpi="http://schemas.microsoft.com/office/word/2010/wordprocessingInk" xmlns:wne="http://schemas.microsoft.com/office/word/2006/wordml" xmlns:wps="http://schemas.microsoft.com/office/word/2010/wordprocessingShape" mc:Ignorable="w14 w15 w16se wp14">
+<w:document xmlns:wpc="http://schemas.microsoft.com/office/word/2010/wordprocessingCanvas" xmlns:mc="http://schemas.openxmlformats.org/markup-compatibility/2006" xmlns:o="urn:schemas-microsoft-com:office:office" xmlns:r="http://schemas.openxmlformats.org/officeDocument/2006/relationships" xmlns:m="http://schemas.openxmlformats.org/officeDocument/2006/math" xmlns:v="urn:schemas-microsoft-com:vml" xmlns:wp14="http://schemas.microsoft.com/office/word/2010/wordprocessingDrawing" xmlns:wp="http://schemas.openxmlformats.org/drawingml/2006/wordprocessingDrawing" xmlns:w10="urn:schemas-microsoft-com:office:word" xmlns:w="http://schemas.openxmlformats.org/wordprocessingml/2006/main" xmlns:w14="http://schemas.microsoft.com/office/word/2010/wordml" xmlns:w15="http://schemas.microsoft.com/office/word/2012/wordml" xmlns:wpg="http://schemas.microsoft.com/office/word/2010/wordprocessingGroup" xmlns:wpi="http://schemas.microsoft.com/office/word/2010/wordprocessingInk" xmlns:wne="http://schemas.microsoft.com/office/word/2006/wordml" xmlns:wps="http://schemas.microsoft.com/office/word/2010/wordprocessingShape" mc:Ignorable="w14 w15 wp14">
   <w:body>
     <w:p>
       <w:pPr>
@@ -244,7 +244,7 @@
           <w:szCs w:val="22"/>
           <w:lang w:val="pt-PT"/>
         </w:rPr>
-        <w:t xml:space="preserve">12 de </w:t>
+        <w:t xml:space="preserve">12 </w:t>
       </w:r>
       <w:proofErr w:type="gramStart"/>
       <w:r>
@@ -255,7 +255,7 @@
           <w:szCs w:val="22"/>
           <w:lang w:val="pt-PT"/>
         </w:rPr>
-        <w:t>Junho</w:t>
+        <w:t>de</w:t>
       </w:r>
       <w:proofErr w:type="gramEnd"/>
       <w:r>
@@ -266,7 +266,7 @@
           <w:szCs w:val="22"/>
           <w:lang w:val="pt-PT"/>
         </w:rPr>
-        <w:t xml:space="preserve"> de 2016</w:t>
+        <w:t xml:space="preserve"> Junho de 2016</w:t>
       </w:r>
     </w:p>
     <w:p>
@@ -642,21 +642,7 @@
         <w:rPr>
           <w:lang w:val="pt-PT"/>
         </w:rPr>
-        <w:t>É-</w:t>
-      </w:r>
-      <w:proofErr w:type="gramStart"/>
-      <w:r>
-        <w:rPr>
-          <w:lang w:val="pt-PT"/>
-        </w:rPr>
-        <w:t>nos imposto</w:t>
-      </w:r>
-      <w:proofErr w:type="gramEnd"/>
-      <w:r>
-        <w:rPr>
-          <w:lang w:val="pt-PT"/>
-        </w:rPr>
-        <w:t xml:space="preserve"> que a interação entre um servidor e os seus utilizadores seja efetuada pelo protocolo TCP, assim como a interação entre os vários servidores.</w:t>
+        <w:t>É-nos imposto que a interação entre um servidor e os seus utilizadores seja efetuada pelo protocolo TCP, assim como a interação entre os vários servidores.</w:t>
       </w:r>
       <w:r>
         <w:rPr>
@@ -716,7 +702,7 @@
       <w:r>
         <w:rPr>
           <w:noProof/>
-          <w:lang w:eastAsia="en-US"/>
+          <w:lang w:val="pt-PT" w:eastAsia="pt-PT"/>
         </w:rPr>
         <w:drawing>
           <wp:inline distT="0" distB="0" distL="0" distR="0">
@@ -789,7 +775,7 @@
     </w:p>
     <w:p>
       <w:pPr>
-        <w:pStyle w:val="ListParagraph"/>
+        <w:pStyle w:val="PargrafodaLista"/>
         <w:numPr>
           <w:ilvl w:val="0"/>
           <w:numId w:val="23"/>
@@ -808,7 +794,7 @@
     </w:p>
     <w:p>
       <w:pPr>
-        <w:pStyle w:val="ListParagraph"/>
+        <w:pStyle w:val="PargrafodaLista"/>
         <w:numPr>
           <w:ilvl w:val="0"/>
           <w:numId w:val="23"/>
@@ -826,7 +812,7 @@
     </w:p>
     <w:p>
       <w:pPr>
-        <w:pStyle w:val="ListParagraph"/>
+        <w:pStyle w:val="PargrafodaLista"/>
         <w:numPr>
           <w:ilvl w:val="0"/>
           <w:numId w:val="23"/>
@@ -865,7 +851,7 @@
     </w:p>
     <w:p>
       <w:pPr>
-        <w:pStyle w:val="ListParagraph"/>
+        <w:pStyle w:val="PargrafodaLista"/>
         <w:numPr>
           <w:ilvl w:val="0"/>
           <w:numId w:val="23"/>
@@ -883,7 +869,7 @@
     </w:p>
     <w:p>
       <w:pPr>
-        <w:pStyle w:val="ListParagraph"/>
+        <w:pStyle w:val="PargrafodaLista"/>
         <w:numPr>
           <w:ilvl w:val="0"/>
           <w:numId w:val="23"/>
@@ -901,7 +887,7 @@
     </w:p>
     <w:p>
       <w:pPr>
-        <w:pStyle w:val="ListParagraph"/>
+        <w:pStyle w:val="PargrafodaLista"/>
         <w:numPr>
           <w:ilvl w:val="0"/>
           <w:numId w:val="23"/>
@@ -919,7 +905,7 @@
     </w:p>
     <w:p>
       <w:pPr>
-        <w:pStyle w:val="ListParagraph"/>
+        <w:pStyle w:val="PargrafodaLista"/>
         <w:numPr>
           <w:ilvl w:val="0"/>
           <w:numId w:val="23"/>
@@ -937,7 +923,7 @@
     </w:p>
     <w:p>
       <w:pPr>
-        <w:pStyle w:val="ListParagraph"/>
+        <w:pStyle w:val="PargrafodaLista"/>
         <w:numPr>
           <w:ilvl w:val="0"/>
           <w:numId w:val="23"/>
@@ -955,7 +941,7 @@
     </w:p>
     <w:p>
       <w:pPr>
-        <w:pStyle w:val="ListParagraph"/>
+        <w:pStyle w:val="PargrafodaLista"/>
         <w:numPr>
           <w:ilvl w:val="0"/>
           <w:numId w:val="23"/>
@@ -973,7 +959,7 @@
     </w:p>
     <w:p>
       <w:pPr>
-        <w:pStyle w:val="ListParagraph"/>
+        <w:pStyle w:val="PargrafodaLista"/>
         <w:ind w:firstLine="0"/>
         <w:rPr>
           <w:lang w:val="pt-PT"/>
@@ -982,7 +968,7 @@
     </w:p>
     <w:p>
       <w:pPr>
-        <w:pStyle w:val="ListParagraph"/>
+        <w:pStyle w:val="PargrafodaLista"/>
         <w:ind w:firstLine="0"/>
         <w:rPr>
           <w:lang w:val="pt-PT"/>
@@ -997,7 +983,7 @@
     </w:p>
     <w:p>
       <w:pPr>
-        <w:pStyle w:val="ListParagraph"/>
+        <w:pStyle w:val="PargrafodaLista"/>
         <w:ind w:firstLine="0"/>
         <w:rPr>
           <w:lang w:val="pt-PT"/>
@@ -1006,7 +992,7 @@
     </w:p>
     <w:p>
       <w:pPr>
-        <w:pStyle w:val="ListParagraph"/>
+        <w:pStyle w:val="PargrafodaLista"/>
         <w:ind w:firstLine="0"/>
       </w:pPr>
       <w:r>
@@ -1037,23 +1023,21 @@
     </w:p>
     <w:p>
       <w:pPr>
-        <w:pStyle w:val="ListParagraph"/>
+        <w:pStyle w:val="PargrafodaLista"/>
         <w:ind w:firstLine="0"/>
       </w:pPr>
       <w:r>
         <w:t xml:space="preserve">[2] CONSULT_REQUEST: </w:t>
       </w:r>
       <w:proofErr w:type="spellStart"/>
-      <w:proofErr w:type="gramStart"/>
       <w:r>
         <w:t>musica.extensao</w:t>
       </w:r>
       <w:proofErr w:type="spellEnd"/>
-      <w:proofErr w:type="gramEnd"/>
-    </w:p>
-    <w:p>
-      <w:pPr>
-        <w:pStyle w:val="ListParagraph"/>
+    </w:p>
+    <w:p>
+      <w:pPr>
+        <w:pStyle w:val="PargrafodaLista"/>
         <w:ind w:firstLine="0"/>
         <w:rPr>
           <w:lang w:val="pt-PT"/>
@@ -1108,7 +1092,7 @@
     </w:p>
     <w:p>
       <w:pPr>
-        <w:pStyle w:val="ListParagraph"/>
+        <w:pStyle w:val="PargrafodaLista"/>
         <w:ind w:firstLine="0"/>
         <w:rPr>
           <w:lang w:val="pt-PT"/>
@@ -1123,7 +1107,7 @@
     </w:p>
     <w:p>
       <w:pPr>
-        <w:pStyle w:val="ListParagraph"/>
+        <w:pStyle w:val="PargrafodaLista"/>
         <w:ind w:firstLine="0"/>
         <w:rPr>
           <w:lang w:val="pt-PT"/>
@@ -1146,7 +1130,7 @@
     </w:p>
     <w:p>
       <w:pPr>
-        <w:pStyle w:val="ListParagraph"/>
+        <w:pStyle w:val="PargrafodaLista"/>
         <w:ind w:firstLine="0"/>
         <w:rPr>
           <w:lang w:val="pt-PT"/>
@@ -1213,7 +1197,7 @@
     </w:p>
     <w:p>
       <w:pPr>
-        <w:pStyle w:val="ListParagraph"/>
+        <w:pStyle w:val="PargrafodaLista"/>
         <w:ind w:firstLine="0"/>
         <w:rPr>
           <w:lang w:val="pt-PT"/>
@@ -1449,7 +1433,7 @@
     </w:p>
     <w:p>
       <w:pPr>
-        <w:pStyle w:val="ListParagraph"/>
+        <w:pStyle w:val="PargrafodaLista"/>
         <w:numPr>
           <w:ilvl w:val="0"/>
           <w:numId w:val="25"/>
@@ -1481,7 +1465,7 @@
     </w:p>
     <w:p>
       <w:pPr>
-        <w:pStyle w:val="ListParagraph"/>
+        <w:pStyle w:val="PargrafodaLista"/>
         <w:numPr>
           <w:ilvl w:val="0"/>
           <w:numId w:val="25"/>
@@ -1527,7 +1511,7 @@
     </w:p>
     <w:p>
       <w:pPr>
-        <w:pStyle w:val="ListParagraph"/>
+        <w:pStyle w:val="PargrafodaLista"/>
         <w:numPr>
           <w:ilvl w:val="0"/>
           <w:numId w:val="25"/>
@@ -1545,7 +1529,7 @@
     </w:p>
     <w:p>
       <w:pPr>
-        <w:pStyle w:val="ListParagraph"/>
+        <w:pStyle w:val="PargrafodaLista"/>
         <w:numPr>
           <w:ilvl w:val="0"/>
           <w:numId w:val="25"/>
@@ -1579,7 +1563,7 @@
     </w:p>
     <w:p>
       <w:pPr>
-        <w:pStyle w:val="ListParagraph"/>
+        <w:pStyle w:val="PargrafodaLista"/>
         <w:numPr>
           <w:ilvl w:val="0"/>
           <w:numId w:val="25"/>
@@ -1635,41 +1619,31 @@
     </w:p>
     <w:p>
       <w:pPr>
-        <w:pStyle w:val="ListParagraph"/>
+        <w:pStyle w:val="PargrafodaLista"/>
         <w:numPr>
           <w:ilvl w:val="0"/>
           <w:numId w:val="26"/>
         </w:numPr>
       </w:pPr>
-      <w:proofErr w:type="gramStart"/>
-      <w:r>
-        <w:t>java.io.*</w:t>
-      </w:r>
-      <w:proofErr w:type="gramEnd"/>
-      <w:r>
-        <w:t>;</w:t>
-      </w:r>
-    </w:p>
-    <w:p>
-      <w:pPr>
-        <w:pStyle w:val="ListParagraph"/>
+      <w:r>
+        <w:t>java.io.*;</w:t>
+      </w:r>
+    </w:p>
+    <w:p>
+      <w:pPr>
+        <w:pStyle w:val="PargrafodaLista"/>
         <w:numPr>
           <w:ilvl w:val="0"/>
           <w:numId w:val="26"/>
         </w:numPr>
       </w:pPr>
-      <w:proofErr w:type="gramStart"/>
-      <w:r>
-        <w:t>java.net.*</w:t>
-      </w:r>
-      <w:proofErr w:type="gramEnd"/>
-      <w:r>
-        <w:t>;</w:t>
-      </w:r>
-    </w:p>
-    <w:p>
-      <w:pPr>
-        <w:pStyle w:val="ListParagraph"/>
+      <w:r>
+        <w:t>java.net.*;</w:t>
+      </w:r>
+    </w:p>
+    <w:p>
+      <w:pPr>
+        <w:pStyle w:val="PargrafodaLista"/>
         <w:numPr>
           <w:ilvl w:val="0"/>
           <w:numId w:val="26"/>
@@ -1684,26 +1658,20 @@
         <w:rPr>
           <w:lang w:val="pt-PT"/>
         </w:rPr>
-        <w:t>java.util</w:t>
-      </w:r>
+        <w:t>java.util.Date</w:t>
+      </w:r>
+      <w:proofErr w:type="spellEnd"/>
       <w:proofErr w:type="gramEnd"/>
       <w:r>
         <w:rPr>
           <w:lang w:val="pt-PT"/>
         </w:rPr>
-        <w:t>.Date</w:t>
-      </w:r>
-      <w:proofErr w:type="spellEnd"/>
-      <w:r>
-        <w:rPr>
-          <w:lang w:val="pt-PT"/>
-        </w:rPr>
         <w:t>;</w:t>
       </w:r>
     </w:p>
     <w:p>
       <w:pPr>
-        <w:pStyle w:val="ListParagraph"/>
+        <w:pStyle w:val="PargrafodaLista"/>
         <w:numPr>
           <w:ilvl w:val="0"/>
           <w:numId w:val="26"/>
@@ -1718,16 +1686,10 @@
         <w:rPr>
           <w:lang w:val="pt-PT"/>
         </w:rPr>
-        <w:t>java.util</w:t>
-      </w:r>
+        <w:t>java.util.Iterator</w:t>
+      </w:r>
+      <w:proofErr w:type="spellEnd"/>
       <w:proofErr w:type="gramEnd"/>
-      <w:r>
-        <w:rPr>
-          <w:lang w:val="pt-PT"/>
-        </w:rPr>
-        <w:t>.Iterator</w:t>
-      </w:r>
-      <w:proofErr w:type="spellEnd"/>
       <w:r>
         <w:rPr>
           <w:lang w:val="pt-PT"/>
@@ -1787,7 +1749,7 @@
     </w:p>
     <w:p>
       <w:pPr>
-        <w:pStyle w:val="ListParagraph"/>
+        <w:pStyle w:val="PargrafodaLista"/>
         <w:numPr>
           <w:ilvl w:val="0"/>
           <w:numId w:val="27"/>
@@ -1805,7 +1767,7 @@
     </w:p>
     <w:p>
       <w:pPr>
-        <w:pStyle w:val="ListParagraph"/>
+        <w:pStyle w:val="PargrafodaLista"/>
         <w:numPr>
           <w:ilvl w:val="0"/>
           <w:numId w:val="27"/>
@@ -1844,39 +1806,32 @@
     </w:p>
     <w:p>
       <w:pPr>
-        <w:pStyle w:val="ListParagraph"/>
+        <w:pStyle w:val="PargrafodaLista"/>
         <w:numPr>
           <w:ilvl w:val="0"/>
           <w:numId w:val="28"/>
         </w:numPr>
       </w:pPr>
       <w:proofErr w:type="spellStart"/>
-      <w:proofErr w:type="gramStart"/>
       <w:r>
         <w:t>java.io.File</w:t>
       </w:r>
       <w:proofErr w:type="spellEnd"/>
-      <w:proofErr w:type="gramEnd"/>
       <w:r>
         <w:t>;</w:t>
       </w:r>
     </w:p>
     <w:p>
       <w:pPr>
-        <w:pStyle w:val="ListParagraph"/>
+        <w:pStyle w:val="PargrafodaLista"/>
         <w:numPr>
           <w:ilvl w:val="0"/>
           <w:numId w:val="28"/>
         </w:numPr>
       </w:pPr>
       <w:proofErr w:type="spellStart"/>
-      <w:proofErr w:type="gramStart"/>
-      <w:r>
-        <w:t>java.util</w:t>
-      </w:r>
-      <w:proofErr w:type="gramEnd"/>
-      <w:r>
-        <w:t>.ArrayList</w:t>
+      <w:r>
+        <w:t>java.util.ArrayList</w:t>
       </w:r>
       <w:proofErr w:type="spellEnd"/>
       <w:r>
@@ -2236,7 +2191,7 @@
     </w:p>
     <w:p>
       <w:pPr>
-        <w:pStyle w:val="ListParagraph"/>
+        <w:pStyle w:val="PargrafodaLista"/>
         <w:numPr>
           <w:ilvl w:val="0"/>
           <w:numId w:val="31"/>
@@ -2250,49 +2205,39 @@
         <w:rPr>
           <w:lang w:val="pt-PT"/>
         </w:rPr>
-        <w:t>java.io.*</w:t>
+        <w:t>java.io.</w:t>
       </w:r>
       <w:proofErr w:type="gramEnd"/>
       <w:r>
         <w:rPr>
           <w:lang w:val="pt-PT"/>
         </w:rPr>
-        <w:t>;</w:t>
-      </w:r>
-    </w:p>
-    <w:p>
-      <w:pPr>
-        <w:pStyle w:val="ListParagraph"/>
+        <w:t>*;</w:t>
+      </w:r>
+    </w:p>
+    <w:p>
+      <w:pPr>
+        <w:pStyle w:val="PargrafodaLista"/>
         <w:numPr>
           <w:ilvl w:val="0"/>
           <w:numId w:val="31"/>
         </w:numPr>
       </w:pPr>
-      <w:proofErr w:type="gramStart"/>
-      <w:r>
-        <w:t>java.net.*</w:t>
-      </w:r>
-      <w:proofErr w:type="gramEnd"/>
-      <w:r>
-        <w:t>;</w:t>
-      </w:r>
-    </w:p>
-    <w:p>
-      <w:pPr>
-        <w:pStyle w:val="ListParagraph"/>
+      <w:r>
+        <w:t>java.net.*;</w:t>
+      </w:r>
+    </w:p>
+    <w:p>
+      <w:pPr>
+        <w:pStyle w:val="PargrafodaLista"/>
         <w:numPr>
           <w:ilvl w:val="0"/>
           <w:numId w:val="31"/>
         </w:numPr>
       </w:pPr>
       <w:proofErr w:type="spellStart"/>
-      <w:proofErr w:type="gramStart"/>
-      <w:r>
-        <w:t>java.security</w:t>
-      </w:r>
-      <w:proofErr w:type="gramEnd"/>
-      <w:r>
-        <w:t>.NoSuchAlgorithmException</w:t>
+      <w:r>
+        <w:t>java.security.NoSuchAlgorithmException</w:t>
       </w:r>
       <w:proofErr w:type="spellEnd"/>
       <w:r>
@@ -2301,20 +2246,15 @@
     </w:p>
     <w:p>
       <w:pPr>
-        <w:pStyle w:val="ListParagraph"/>
+        <w:pStyle w:val="PargrafodaLista"/>
         <w:numPr>
           <w:ilvl w:val="0"/>
           <w:numId w:val="31"/>
         </w:numPr>
       </w:pPr>
       <w:proofErr w:type="spellStart"/>
-      <w:proofErr w:type="gramStart"/>
-      <w:r>
-        <w:t>java.util</w:t>
-      </w:r>
-      <w:proofErr w:type="gramEnd"/>
-      <w:r>
-        <w:t>.ArrayList</w:t>
+      <w:r>
+        <w:t>java.util.ArrayList</w:t>
       </w:r>
       <w:proofErr w:type="spellEnd"/>
       <w:r>
@@ -2323,20 +2263,15 @@
     </w:p>
     <w:p>
       <w:pPr>
-        <w:pStyle w:val="ListParagraph"/>
+        <w:pStyle w:val="PargrafodaLista"/>
         <w:numPr>
           <w:ilvl w:val="0"/>
           <w:numId w:val="31"/>
         </w:numPr>
       </w:pPr>
       <w:proofErr w:type="spellStart"/>
-      <w:proofErr w:type="gramStart"/>
-      <w:r>
-        <w:t>java.util</w:t>
-      </w:r>
-      <w:proofErr w:type="gramEnd"/>
-      <w:r>
-        <w:t>.Date</w:t>
+      <w:r>
+        <w:t>java.util.Date</w:t>
       </w:r>
       <w:proofErr w:type="spellEnd"/>
       <w:r>
@@ -2345,20 +2280,15 @@
     </w:p>
     <w:p>
       <w:pPr>
-        <w:pStyle w:val="ListParagraph"/>
+        <w:pStyle w:val="PargrafodaLista"/>
         <w:numPr>
           <w:ilvl w:val="0"/>
           <w:numId w:val="31"/>
         </w:numPr>
       </w:pPr>
       <w:proofErr w:type="spellStart"/>
-      <w:proofErr w:type="gramStart"/>
-      <w:r>
-        <w:t>java.util</w:t>
-      </w:r>
-      <w:proofErr w:type="gramEnd"/>
-      <w:r>
-        <w:t>.Iterator</w:t>
+      <w:r>
+        <w:t>java.util.Iterator</w:t>
       </w:r>
       <w:proofErr w:type="spellEnd"/>
       <w:r>
@@ -2367,20 +2297,15 @@
     </w:p>
     <w:p>
       <w:pPr>
-        <w:pStyle w:val="ListParagraph"/>
+        <w:pStyle w:val="PargrafodaLista"/>
         <w:numPr>
           <w:ilvl w:val="0"/>
           <w:numId w:val="31"/>
         </w:numPr>
       </w:pPr>
       <w:proofErr w:type="spellStart"/>
-      <w:proofErr w:type="gramStart"/>
-      <w:r>
-        <w:t>java.util</w:t>
-      </w:r>
-      <w:proofErr w:type="gramEnd"/>
-      <w:r>
-        <w:t>.concurrent.locks.ReentrantLock</w:t>
+      <w:r>
+        <w:t>java.util.concurrent.locks.ReentrantLock</w:t>
       </w:r>
       <w:proofErr w:type="spellEnd"/>
       <w:r>
@@ -2389,20 +2314,15 @@
     </w:p>
     <w:p>
       <w:pPr>
-        <w:pStyle w:val="ListParagraph"/>
+        <w:pStyle w:val="PargrafodaLista"/>
         <w:numPr>
           <w:ilvl w:val="0"/>
           <w:numId w:val="31"/>
         </w:numPr>
       </w:pPr>
       <w:proofErr w:type="spellStart"/>
-      <w:proofErr w:type="gramStart"/>
-      <w:r>
-        <w:t>java.util</w:t>
-      </w:r>
-      <w:proofErr w:type="gramEnd"/>
-      <w:r>
-        <w:t>.logging.Level</w:t>
+      <w:r>
+        <w:t>java.util.logging.Level</w:t>
       </w:r>
       <w:proofErr w:type="spellEnd"/>
       <w:r>
@@ -2411,20 +2331,15 @@
     </w:p>
     <w:p>
       <w:pPr>
-        <w:pStyle w:val="ListParagraph"/>
+        <w:pStyle w:val="PargrafodaLista"/>
         <w:numPr>
           <w:ilvl w:val="0"/>
           <w:numId w:val="31"/>
         </w:numPr>
       </w:pPr>
       <w:proofErr w:type="spellStart"/>
-      <w:proofErr w:type="gramStart"/>
-      <w:r>
-        <w:t>java.util</w:t>
-      </w:r>
-      <w:proofErr w:type="gramEnd"/>
-      <w:r>
-        <w:t>.logging.Logger</w:t>
+      <w:r>
+        <w:t>java.util.logging.Logger</w:t>
       </w:r>
       <w:proofErr w:type="spellEnd"/>
       <w:r>
@@ -2561,52 +2476,47 @@
     </w:p>
     <w:p>
       <w:pPr>
-        <w:pStyle w:val="ListParagraph"/>
+        <w:pStyle w:val="PargrafodaLista"/>
         <w:numPr>
           <w:ilvl w:val="0"/>
           <w:numId w:val="33"/>
         </w:numPr>
       </w:pPr>
       <w:proofErr w:type="spellStart"/>
-      <w:proofErr w:type="gramStart"/>
       <w:r>
         <w:t>java.io.ByteArrayOutputStream</w:t>
       </w:r>
       <w:proofErr w:type="spellEnd"/>
-      <w:proofErr w:type="gramEnd"/>
       <w:r>
         <w:t>;</w:t>
       </w:r>
     </w:p>
     <w:p>
       <w:pPr>
-        <w:pStyle w:val="ListParagraph"/>
+        <w:pStyle w:val="PargrafodaLista"/>
         <w:numPr>
           <w:ilvl w:val="0"/>
           <w:numId w:val="33"/>
         </w:numPr>
       </w:pPr>
       <w:proofErr w:type="spellStart"/>
-      <w:proofErr w:type="gramStart"/>
       <w:r>
         <w:t>java.io.IOException</w:t>
       </w:r>
       <w:proofErr w:type="spellEnd"/>
-      <w:proofErr w:type="gramEnd"/>
       <w:r>
         <w:t>;</w:t>
       </w:r>
     </w:p>
     <w:p>
       <w:pPr>
-        <w:pStyle w:val="ListParagraph"/>
+        <w:pStyle w:val="PargrafodaLista"/>
         <w:numPr>
           <w:ilvl w:val="0"/>
           <w:numId w:val="33"/>
         </w:numPr>
       </w:pPr>
       <w:proofErr w:type="spellStart"/>
-      <w:proofErr w:type="gramStart"/>
       <w:r>
         <w:t>j</w:t>
       </w:r>
@@ -2614,27 +2524,21 @@
         <w:t>ava.io.Serializable</w:t>
       </w:r>
       <w:proofErr w:type="spellEnd"/>
-      <w:proofErr w:type="gramEnd"/>
       <w:r>
         <w:t>;</w:t>
       </w:r>
     </w:p>
     <w:p>
       <w:pPr>
-        <w:pStyle w:val="ListParagraph"/>
+        <w:pStyle w:val="PargrafodaLista"/>
         <w:numPr>
           <w:ilvl w:val="0"/>
           <w:numId w:val="33"/>
         </w:numPr>
       </w:pPr>
       <w:proofErr w:type="spellStart"/>
-      <w:proofErr w:type="gramStart"/>
-      <w:r>
-        <w:t>java.security</w:t>
-      </w:r>
-      <w:proofErr w:type="gramEnd"/>
-      <w:r>
-        <w:t>.MessageDigest</w:t>
+      <w:r>
+        <w:t>java.security.MessageDigest</w:t>
       </w:r>
       <w:proofErr w:type="spellEnd"/>
       <w:r>
@@ -2643,20 +2547,15 @@
     </w:p>
     <w:p>
       <w:pPr>
-        <w:pStyle w:val="ListParagraph"/>
+        <w:pStyle w:val="PargrafodaLista"/>
         <w:numPr>
           <w:ilvl w:val="0"/>
           <w:numId w:val="33"/>
         </w:numPr>
       </w:pPr>
       <w:proofErr w:type="spellStart"/>
-      <w:proofErr w:type="gramStart"/>
-      <w:r>
-        <w:t>java.security</w:t>
-      </w:r>
-      <w:proofErr w:type="gramEnd"/>
-      <w:r>
-        <w:t>.NoSuchAlgorithmException</w:t>
+      <w:r>
+        <w:t>java.security.NoSuchAlgorithmException</w:t>
       </w:r>
       <w:proofErr w:type="spellEnd"/>
       <w:r>
@@ -2665,20 +2564,15 @@
     </w:p>
     <w:p>
       <w:pPr>
-        <w:pStyle w:val="ListParagraph"/>
+        <w:pStyle w:val="PargrafodaLista"/>
         <w:numPr>
           <w:ilvl w:val="0"/>
           <w:numId w:val="33"/>
         </w:numPr>
       </w:pPr>
       <w:proofErr w:type="spellStart"/>
-      <w:proofErr w:type="gramStart"/>
-      <w:r>
-        <w:t>java.security</w:t>
-      </w:r>
-      <w:proofErr w:type="gramEnd"/>
-      <w:r>
-        <w:t>.SecureRandom</w:t>
+      <w:r>
+        <w:t>java.security.SecureRandom</w:t>
       </w:r>
       <w:proofErr w:type="spellEnd"/>
       <w:r>
@@ -2687,20 +2581,15 @@
     </w:p>
     <w:p>
       <w:pPr>
-        <w:pStyle w:val="ListParagraph"/>
+        <w:pStyle w:val="PargrafodaLista"/>
         <w:numPr>
           <w:ilvl w:val="0"/>
           <w:numId w:val="33"/>
         </w:numPr>
       </w:pPr>
       <w:proofErr w:type="spellStart"/>
-      <w:proofErr w:type="gramStart"/>
-      <w:r>
-        <w:t>java.util</w:t>
-      </w:r>
-      <w:proofErr w:type="gramEnd"/>
-      <w:r>
-        <w:t>.Arrays</w:t>
+      <w:r>
+        <w:t>java.util.Arrays</w:t>
       </w:r>
       <w:proofErr w:type="spellEnd"/>
       <w:r>
@@ -2709,20 +2598,15 @@
     </w:p>
     <w:p>
       <w:pPr>
-        <w:pStyle w:val="ListParagraph"/>
+        <w:pStyle w:val="PargrafodaLista"/>
         <w:numPr>
           <w:ilvl w:val="0"/>
           <w:numId w:val="33"/>
         </w:numPr>
       </w:pPr>
       <w:proofErr w:type="spellStart"/>
-      <w:proofErr w:type="gramStart"/>
-      <w:r>
-        <w:t>java.util</w:t>
-      </w:r>
-      <w:proofErr w:type="gramEnd"/>
-      <w:r>
-        <w:t>.HashMap</w:t>
+      <w:r>
+        <w:t>java.util.HashMap</w:t>
       </w:r>
       <w:proofErr w:type="spellEnd"/>
       <w:r>
@@ -2933,7 +2817,7 @@
     </w:p>
     <w:p>
       <w:pPr>
-        <w:pStyle w:val="ListParagraph"/>
+        <w:pStyle w:val="PargrafodaLista"/>
         <w:numPr>
           <w:ilvl w:val="0"/>
           <w:numId w:val="34"/>
@@ -2948,26 +2832,20 @@
         <w:rPr>
           <w:lang w:val="pt-PT"/>
         </w:rPr>
-        <w:t>javax.crypto</w:t>
-      </w:r>
+        <w:t>javax.crypto.SealedObject</w:t>
+      </w:r>
+      <w:proofErr w:type="spellEnd"/>
       <w:proofErr w:type="gramEnd"/>
       <w:r>
         <w:rPr>
           <w:lang w:val="pt-PT"/>
         </w:rPr>
-        <w:t>.SealedObject</w:t>
-      </w:r>
-      <w:proofErr w:type="spellEnd"/>
-      <w:r>
-        <w:rPr>
-          <w:lang w:val="pt-PT"/>
-        </w:rPr>
         <w:t>;</w:t>
       </w:r>
     </w:p>
     <w:p>
       <w:pPr>
-        <w:pStyle w:val="ListParagraph"/>
+        <w:pStyle w:val="PargrafodaLista"/>
         <w:numPr>
           <w:ilvl w:val="0"/>
           <w:numId w:val="34"/>
@@ -3304,20 +3182,15 @@
     </w:p>
     <w:p>
       <w:pPr>
-        <w:pStyle w:val="ListParagraph"/>
+        <w:pStyle w:val="PargrafodaLista"/>
         <w:numPr>
           <w:ilvl w:val="0"/>
           <w:numId w:val="35"/>
         </w:numPr>
       </w:pPr>
       <w:proofErr w:type="spellStart"/>
-      <w:proofErr w:type="gramStart"/>
-      <w:r>
-        <w:t>java.lang</w:t>
-      </w:r>
-      <w:proofErr w:type="gramEnd"/>
-      <w:r>
-        <w:t>.invoke.SerializedLambda</w:t>
+      <w:r>
+        <w:t>java.lang.invoke.SerializedLambda</w:t>
       </w:r>
       <w:proofErr w:type="spellEnd"/>
       <w:r>
@@ -3326,96 +3199,83 @@
     </w:p>
     <w:p>
       <w:pPr>
-        <w:pStyle w:val="ListParagraph"/>
+        <w:pStyle w:val="PargrafodaLista"/>
         <w:numPr>
           <w:ilvl w:val="0"/>
           <w:numId w:val="35"/>
         </w:numPr>
       </w:pPr>
       <w:proofErr w:type="spellStart"/>
-      <w:proofErr w:type="gramStart"/>
       <w:r>
         <w:t>java.net.InetAddress</w:t>
       </w:r>
       <w:proofErr w:type="spellEnd"/>
-      <w:proofErr w:type="gramEnd"/>
       <w:r>
         <w:t>;</w:t>
       </w:r>
     </w:p>
     <w:p>
       <w:pPr>
-        <w:pStyle w:val="ListParagraph"/>
+        <w:pStyle w:val="PargrafodaLista"/>
         <w:numPr>
           <w:ilvl w:val="0"/>
           <w:numId w:val="35"/>
         </w:numPr>
       </w:pPr>
       <w:proofErr w:type="spellStart"/>
-      <w:proofErr w:type="gramStart"/>
       <w:r>
         <w:t>java.net.ServerSocket</w:t>
       </w:r>
       <w:proofErr w:type="spellEnd"/>
-      <w:proofErr w:type="gramEnd"/>
       <w:r>
         <w:t>;</w:t>
       </w:r>
     </w:p>
     <w:p>
       <w:pPr>
-        <w:pStyle w:val="ListParagraph"/>
+        <w:pStyle w:val="PargrafodaLista"/>
         <w:numPr>
           <w:ilvl w:val="0"/>
           <w:numId w:val="35"/>
         </w:numPr>
       </w:pPr>
       <w:proofErr w:type="spellStart"/>
-      <w:proofErr w:type="gramStart"/>
       <w:r>
         <w:t>java.net.Socket</w:t>
       </w:r>
       <w:proofErr w:type="spellEnd"/>
-      <w:proofErr w:type="gramEnd"/>
       <w:r>
         <w:t>;</w:t>
       </w:r>
     </w:p>
     <w:p>
       <w:pPr>
-        <w:pStyle w:val="ListParagraph"/>
+        <w:pStyle w:val="PargrafodaLista"/>
         <w:numPr>
           <w:ilvl w:val="0"/>
           <w:numId w:val="35"/>
         </w:numPr>
       </w:pPr>
       <w:proofErr w:type="spellStart"/>
-      <w:proofErr w:type="gramStart"/>
       <w:r>
         <w:t>java.net.SocketException</w:t>
       </w:r>
       <w:proofErr w:type="spellEnd"/>
-      <w:proofErr w:type="gramEnd"/>
       <w:r>
         <w:t>;</w:t>
       </w:r>
     </w:p>
     <w:p>
       <w:pPr>
-        <w:pStyle w:val="ListParagraph"/>
+        <w:pStyle w:val="PargrafodaLista"/>
         <w:numPr>
           <w:ilvl w:val="0"/>
           <w:numId w:val="35"/>
         </w:numPr>
       </w:pPr>
       <w:proofErr w:type="spellStart"/>
-      <w:proofErr w:type="gramStart"/>
-      <w:r>
-        <w:t>java.util</w:t>
-      </w:r>
-      <w:proofErr w:type="gramEnd"/>
-      <w:r>
-        <w:t>.ArrayList</w:t>
+      <w:r>
+        <w:t>java.util.ArrayList</w:t>
       </w:r>
       <w:proofErr w:type="spellEnd"/>
       <w:r>
@@ -3424,20 +3284,15 @@
     </w:p>
     <w:p>
       <w:pPr>
-        <w:pStyle w:val="ListParagraph"/>
+        <w:pStyle w:val="PargrafodaLista"/>
         <w:numPr>
           <w:ilvl w:val="0"/>
           <w:numId w:val="35"/>
         </w:numPr>
       </w:pPr>
       <w:proofErr w:type="spellStart"/>
-      <w:proofErr w:type="gramStart"/>
-      <w:r>
-        <w:t>java.util</w:t>
-      </w:r>
-      <w:proofErr w:type="gramEnd"/>
-      <w:r>
-        <w:t>.Date</w:t>
+      <w:r>
+        <w:t>java.util.Date</w:t>
       </w:r>
       <w:proofErr w:type="spellEnd"/>
       <w:r>
@@ -3446,20 +3301,15 @@
     </w:p>
     <w:p>
       <w:pPr>
-        <w:pStyle w:val="ListParagraph"/>
+        <w:pStyle w:val="PargrafodaLista"/>
         <w:numPr>
           <w:ilvl w:val="0"/>
           <w:numId w:val="35"/>
         </w:numPr>
       </w:pPr>
       <w:proofErr w:type="spellStart"/>
-      <w:proofErr w:type="gramStart"/>
-      <w:r>
-        <w:t>java.util</w:t>
-      </w:r>
-      <w:proofErr w:type="gramEnd"/>
-      <w:r>
-        <w:t>.HashMap</w:t>
+      <w:r>
+        <w:t>java.util.HashMap</w:t>
       </w:r>
       <w:proofErr w:type="spellEnd"/>
       <w:r>
@@ -3468,20 +3318,15 @@
     </w:p>
     <w:p>
       <w:pPr>
-        <w:pStyle w:val="ListParagraph"/>
+        <w:pStyle w:val="PargrafodaLista"/>
         <w:numPr>
           <w:ilvl w:val="0"/>
           <w:numId w:val="35"/>
         </w:numPr>
       </w:pPr>
       <w:proofErr w:type="spellStart"/>
-      <w:proofErr w:type="gramStart"/>
-      <w:r>
-        <w:t>java.util</w:t>
-      </w:r>
-      <w:proofErr w:type="gramEnd"/>
-      <w:r>
-        <w:t>.concurrent.locks.ReentrantLock</w:t>
+      <w:r>
+        <w:t>java.util.concurrent.locks.ReentrantLock</w:t>
       </w:r>
       <w:proofErr w:type="spellEnd"/>
       <w:r>
@@ -3490,20 +3335,15 @@
     </w:p>
     <w:p>
       <w:pPr>
-        <w:pStyle w:val="ListParagraph"/>
+        <w:pStyle w:val="PargrafodaLista"/>
         <w:numPr>
           <w:ilvl w:val="0"/>
           <w:numId w:val="35"/>
         </w:numPr>
       </w:pPr>
       <w:proofErr w:type="spellStart"/>
-      <w:proofErr w:type="gramStart"/>
-      <w:r>
-        <w:t>java.util</w:t>
-      </w:r>
-      <w:proofErr w:type="gramEnd"/>
-      <w:r>
-        <w:t>.logging.Level</w:t>
+      <w:r>
+        <w:t>java.util.logging.Level</w:t>
       </w:r>
       <w:proofErr w:type="spellEnd"/>
       <w:r>
@@ -3512,20 +3352,15 @@
     </w:p>
     <w:p>
       <w:pPr>
-        <w:pStyle w:val="ListParagraph"/>
+        <w:pStyle w:val="PargrafodaLista"/>
         <w:numPr>
           <w:ilvl w:val="0"/>
           <w:numId w:val="35"/>
         </w:numPr>
       </w:pPr>
       <w:proofErr w:type="spellStart"/>
-      <w:proofErr w:type="gramStart"/>
-      <w:r>
-        <w:t>java.util</w:t>
-      </w:r>
-      <w:proofErr w:type="gramEnd"/>
-      <w:r>
-        <w:t>.logging.Logger</w:t>
+      <w:r>
+        <w:t>java.util.logging.Logger</w:t>
       </w:r>
       <w:proofErr w:type="spellEnd"/>
       <w:r>
@@ -3615,7 +3450,7 @@
     </w:p>
     <w:p>
       <w:pPr>
-        <w:pStyle w:val="ListParagraph"/>
+        <w:pStyle w:val="PargrafodaLista"/>
         <w:numPr>
           <w:ilvl w:val="0"/>
           <w:numId w:val="36"/>
@@ -3643,20 +3478,15 @@
     </w:p>
     <w:p>
       <w:pPr>
-        <w:pStyle w:val="ListParagraph"/>
+        <w:pStyle w:val="PargrafodaLista"/>
         <w:numPr>
           <w:ilvl w:val="0"/>
           <w:numId w:val="36"/>
         </w:numPr>
       </w:pPr>
       <w:proofErr w:type="spellStart"/>
-      <w:proofErr w:type="gramStart"/>
-      <w:r>
-        <w:t>java.util</w:t>
-      </w:r>
-      <w:proofErr w:type="gramEnd"/>
-      <w:r>
-        <w:t>.TreeMap</w:t>
+      <w:r>
+        <w:t>java.util.TreeMap</w:t>
       </w:r>
       <w:proofErr w:type="spellEnd"/>
       <w:r>
@@ -3665,20 +3495,15 @@
     </w:p>
     <w:p>
       <w:pPr>
-        <w:pStyle w:val="ListParagraph"/>
+        <w:pStyle w:val="PargrafodaLista"/>
         <w:numPr>
           <w:ilvl w:val="0"/>
           <w:numId w:val="36"/>
         </w:numPr>
       </w:pPr>
       <w:proofErr w:type="spellStart"/>
-      <w:proofErr w:type="gramStart"/>
-      <w:r>
-        <w:t>java.util</w:t>
-      </w:r>
-      <w:proofErr w:type="gramEnd"/>
-      <w:r>
-        <w:t>.concurrent.locks.Lock</w:t>
+      <w:r>
+        <w:t>java.util.concurrent.locks.Lock</w:t>
       </w:r>
       <w:proofErr w:type="spellEnd"/>
       <w:r>
@@ -3687,7 +3512,7 @@
     </w:p>
     <w:p>
       <w:pPr>
-        <w:pStyle w:val="ListParagraph"/>
+        <w:pStyle w:val="PargrafodaLista"/>
         <w:numPr>
           <w:ilvl w:val="0"/>
           <w:numId w:val="36"/>
@@ -3703,20 +3528,14 @@
           <w:lang w:val="pt-PT"/>
         </w:rPr>
         <w:lastRenderedPageBreak/>
-        <w:t>java.util</w:t>
-      </w:r>
+        <w:t>java.util.concurrent.locks.ReentrantLock</w:t>
+      </w:r>
+      <w:proofErr w:type="spellEnd"/>
       <w:proofErr w:type="gramEnd"/>
       <w:r>
         <w:rPr>
           <w:lang w:val="pt-PT"/>
         </w:rPr>
-        <w:t>.concurrent.locks.ReentrantLock</w:t>
-      </w:r>
-      <w:proofErr w:type="spellEnd"/>
-      <w:r>
-        <w:rPr>
-          <w:lang w:val="pt-PT"/>
-        </w:rPr>
         <w:t>;</w:t>
       </w:r>
     </w:p>
@@ -3750,7 +3569,7 @@
     </w:p>
     <w:p>
       <w:pPr>
-        <w:pStyle w:val="ListParagraph"/>
+        <w:pStyle w:val="PargrafodaLista"/>
         <w:numPr>
           <w:ilvl w:val="0"/>
           <w:numId w:val="30"/>
@@ -3770,7 +3589,7 @@
     </w:p>
     <w:p>
       <w:pPr>
-        <w:pStyle w:val="ListParagraph"/>
+        <w:pStyle w:val="PargrafodaLista"/>
         <w:numPr>
           <w:ilvl w:val="0"/>
           <w:numId w:val="30"/>
@@ -3790,7 +3609,7 @@
     </w:p>
     <w:p>
       <w:pPr>
-        <w:pStyle w:val="ListParagraph"/>
+        <w:pStyle w:val="PargrafodaLista"/>
         <w:numPr>
           <w:ilvl w:val="0"/>
           <w:numId w:val="30"/>
@@ -3810,7 +3629,7 @@
     </w:p>
     <w:p>
       <w:pPr>
-        <w:pStyle w:val="ListParagraph"/>
+        <w:pStyle w:val="PargrafodaLista"/>
         <w:numPr>
           <w:ilvl w:val="0"/>
           <w:numId w:val="30"/>
@@ -3830,7 +3649,7 @@
     </w:p>
     <w:p>
       <w:pPr>
-        <w:pStyle w:val="ListParagraph"/>
+        <w:pStyle w:val="PargrafodaLista"/>
         <w:numPr>
           <w:ilvl w:val="0"/>
           <w:numId w:val="30"/>
@@ -3850,7 +3669,7 @@
     </w:p>
     <w:p>
       <w:pPr>
-        <w:pStyle w:val="ListParagraph"/>
+        <w:pStyle w:val="PargrafodaLista"/>
         <w:numPr>
           <w:ilvl w:val="0"/>
           <w:numId w:val="30"/>
@@ -3870,7 +3689,7 @@
     </w:p>
     <w:p>
       <w:pPr>
-        <w:pStyle w:val="ListParagraph"/>
+        <w:pStyle w:val="PargrafodaLista"/>
         <w:numPr>
           <w:ilvl w:val="0"/>
           <w:numId w:val="30"/>
@@ -3888,7 +3707,7 @@
     </w:p>
     <w:p>
       <w:pPr>
-        <w:pStyle w:val="ListParagraph"/>
+        <w:pStyle w:val="PargrafodaLista"/>
         <w:numPr>
           <w:ilvl w:val="0"/>
           <w:numId w:val="30"/>
@@ -3908,7 +3727,7 @@
     </w:p>
     <w:p>
       <w:pPr>
-        <w:pStyle w:val="ListParagraph"/>
+        <w:pStyle w:val="PargrafodaLista"/>
         <w:numPr>
           <w:ilvl w:val="0"/>
           <w:numId w:val="30"/>
@@ -3928,7 +3747,7 @@
     </w:p>
     <w:p>
       <w:pPr>
-        <w:pStyle w:val="ListParagraph"/>
+        <w:pStyle w:val="PargrafodaLista"/>
         <w:numPr>
           <w:ilvl w:val="0"/>
           <w:numId w:val="30"/>
@@ -3946,7 +3765,7 @@
     </w:p>
     <w:p>
       <w:pPr>
-        <w:pStyle w:val="ListParagraph"/>
+        <w:pStyle w:val="PargrafodaLista"/>
         <w:numPr>
           <w:ilvl w:val="0"/>
           <w:numId w:val="30"/>
@@ -4069,20 +3888,24 @@
         </w:rPr>
         <w:t>Fluxo da aplicação</w:t>
       </w:r>
-    </w:p>
-    <w:p>
-      <w:pPr>
-        <w:pStyle w:val="ListParagraph"/>
+      <w:bookmarkStart w:id="0" w:name="_GoBack"/>
+      <w:bookmarkEnd w:id="0"/>
+    </w:p>
+    <w:p>
+      <w:pPr>
+        <w:pStyle w:val="PargrafodaLista"/>
         <w:numPr>
           <w:ilvl w:val="0"/>
           <w:numId w:val="38"/>
         </w:numPr>
         <w:rPr>
-          <w:lang w:val="pt-PT"/>
-        </w:rPr>
-      </w:pPr>
-      <w:r>
-        <w:rPr>
+          <w:b/>
+          <w:lang w:val="pt-PT"/>
+        </w:rPr>
+      </w:pPr>
+      <w:r>
+        <w:rPr>
+          <w:b/>
           <w:lang w:val="pt-PT"/>
         </w:rPr>
         <w:t>Servidor</w:t>
@@ -4149,13 +3972,28 @@
         <w:rPr>
           <w:lang w:val="pt-PT"/>
         </w:rPr>
-        <w:t xml:space="preserve">, uma thread para interação com o utilizador, e uma </w:t>
-      </w:r>
+        <w:t xml:space="preserve">, uma </w:t>
+      </w:r>
+      <w:proofErr w:type="spellStart"/>
       <w:r>
         <w:rPr>
           <w:i/>
           <w:lang w:val="pt-PT"/>
         </w:rPr>
+        <w:t>thread</w:t>
+      </w:r>
+      <w:proofErr w:type="spellEnd"/>
+      <w:r>
+        <w:rPr>
+          <w:lang w:val="pt-PT"/>
+        </w:rPr>
+        <w:t xml:space="preserve"> para interação com o utilizador, e uma </w:t>
+      </w:r>
+      <w:r>
+        <w:rPr>
+          <w:i/>
+          <w:lang w:val="pt-PT"/>
+        </w:rPr>
         <w:t xml:space="preserve">thread </w:t>
       </w:r>
       <w:r>
@@ -4221,17 +4059,19 @@
     </w:p>
     <w:p>
       <w:pPr>
-        <w:pStyle w:val="ListParagraph"/>
+        <w:pStyle w:val="PargrafodaLista"/>
         <w:numPr>
           <w:ilvl w:val="0"/>
           <w:numId w:val="38"/>
         </w:numPr>
         <w:rPr>
-          <w:lang w:val="pt-PT"/>
-        </w:rPr>
-      </w:pPr>
-      <w:r>
-        <w:rPr>
+          <w:b/>
+          <w:lang w:val="pt-PT"/>
+        </w:rPr>
+      </w:pPr>
+      <w:r>
+        <w:rPr>
+          <w:b/>
           <w:lang w:val="pt-PT"/>
         </w:rPr>
         <w:t>Cliente</w:t>
@@ -4455,20 +4295,6 @@
           <w:lang w:val="pt-PT"/>
         </w:rPr>
       </w:pPr>
-    </w:p>
-    <w:p>
-      <w:pPr>
-        <w:rPr>
-          <w:lang w:val="pt-PT"/>
-        </w:rPr>
-      </w:pPr>
-    </w:p>
-    <w:p>
-      <w:pPr>
-        <w:rPr>
-          <w:lang w:val="pt-PT"/>
-        </w:rPr>
-      </w:pPr>
       <w:r>
         <w:rPr>
           <w:lang w:val="pt-PT"/>
@@ -4485,32 +4311,42 @@
     </w:p>
     <w:p>
       <w:pPr>
-        <w:pStyle w:val="Heading5"/>
+        <w:pStyle w:val="Cabealho5"/>
         <w:numPr>
           <w:ilvl w:val="0"/>
           <w:numId w:val="39"/>
         </w:numPr>
         <w:rPr>
-          <w:lang w:val="pt-PT"/>
-        </w:rPr>
-      </w:pPr>
-      <w:r>
-        <w:rPr>
+          <w:b/>
+          <w:lang w:val="pt-PT"/>
+        </w:rPr>
+      </w:pPr>
+      <w:r>
+        <w:rPr>
+          <w:b/>
           <w:noProof/>
-          <w:lang w:eastAsia="en-US"/>
+          <w:lang w:val="pt-PT" w:eastAsia="pt-PT"/>
         </w:rPr>
         <w:drawing>
-          <wp:anchor distT="0" distB="0" distL="114300" distR="114300" simplePos="0" relativeHeight="251659264" behindDoc="0" locked="0" layoutInCell="1" allowOverlap="1" wp14:anchorId="3C596E2B" wp14:editId="4DE4382B">
+          <wp:anchor distT="0" distB="0" distL="114300" distR="114300" simplePos="0" relativeHeight="251659264" behindDoc="1" locked="0" layoutInCell="1" allowOverlap="1" wp14:anchorId="32472B7A" wp14:editId="6F5BAD60">
             <wp:simplePos x="0" y="0"/>
             <wp:positionH relativeFrom="column">
               <wp:posOffset>-935990</wp:posOffset>
             </wp:positionH>
             <wp:positionV relativeFrom="paragraph">
-              <wp:posOffset>309245</wp:posOffset>
+              <wp:posOffset>414020</wp:posOffset>
             </wp:positionV>
             <wp:extent cx="6402070" cy="1047750"/>
             <wp:effectExtent l="0" t="0" r="0" b="0"/>
-            <wp:wrapSquare wrapText="bothSides"/>
+            <wp:wrapTight wrapText="bothSides">
+              <wp:wrapPolygon edited="0">
+                <wp:start x="0" y="0"/>
+                <wp:lineTo x="0" y="21207"/>
+                <wp:lineTo x="21531" y="21207"/>
+                <wp:lineTo x="21531" y="0"/>
+                <wp:lineTo x="0" y="0"/>
+              </wp:wrapPolygon>
+            </wp:wrapTight>
             <wp:docPr id="3" name="Picture 3"/>
             <wp:cNvGraphicFramePr>
               <a:graphicFrameLocks xmlns:a="http://schemas.openxmlformats.org/drawingml/2006/main" noChangeAspect="1"/>
@@ -4557,6 +4393,7 @@
       </w:r>
       <w:r>
         <w:rPr>
+          <w:b/>
           <w:lang w:val="pt-PT"/>
         </w:rPr>
         <w:t>Inicialização de servidor mestre</w:t>
@@ -4571,61 +4408,51 @@
     </w:p>
     <w:p>
       <w:pPr>
-        <w:rPr>
-          <w:lang w:val="pt-PT"/>
-        </w:rPr>
-      </w:pPr>
-    </w:p>
-    <w:p>
-      <w:pPr>
-        <w:rPr>
-          <w:lang w:val="pt-PT"/>
-        </w:rPr>
-      </w:pPr>
-    </w:p>
-    <w:p>
-      <w:pPr>
-        <w:rPr>
-          <w:lang w:val="pt-PT"/>
-        </w:rPr>
-      </w:pPr>
-    </w:p>
-    <w:p>
-      <w:pPr>
-        <w:rPr>
-          <w:lang w:val="pt-PT"/>
-        </w:rPr>
-      </w:pPr>
-    </w:p>
-    <w:p>
-      <w:pPr>
-        <w:pStyle w:val="ListParagraph"/>
+        <w:ind w:firstLine="0"/>
+        <w:rPr>
+          <w:b/>
+          <w:lang w:val="pt-PT"/>
+        </w:rPr>
+      </w:pPr>
+    </w:p>
+    <w:p>
+      <w:pPr>
+        <w:pStyle w:val="PargrafodaLista"/>
         <w:numPr>
           <w:ilvl w:val="0"/>
           <w:numId w:val="39"/>
         </w:numPr>
         <w:rPr>
-          <w:lang w:val="pt-PT"/>
-        </w:rPr>
-      </w:pPr>
-      <w:r>
-        <w:rPr>
+          <w:b/>
+          <w:lang w:val="pt-PT"/>
+        </w:rPr>
+      </w:pPr>
+      <w:r>
+        <w:rPr>
+          <w:b/>
           <w:noProof/>
-          <w:lang w:eastAsia="en-US"/>
-        </w:rPr>
-        <w:lastRenderedPageBreak/>
+          <w:lang w:val="pt-PT" w:eastAsia="pt-PT"/>
+        </w:rPr>
         <w:drawing>
-          <wp:anchor distT="0" distB="0" distL="114300" distR="114300" simplePos="0" relativeHeight="251660288" behindDoc="0" locked="0" layoutInCell="1" allowOverlap="1" wp14:anchorId="3A229A6D" wp14:editId="5C8B09D5">
+          <wp:anchor distT="0" distB="0" distL="114300" distR="114300" simplePos="0" relativeHeight="251660288" behindDoc="1" locked="0" layoutInCell="1" allowOverlap="1" wp14:anchorId="3A229A6D" wp14:editId="5C8B09D5">
             <wp:simplePos x="0" y="0"/>
             <wp:positionH relativeFrom="column">
               <wp:posOffset>-935990</wp:posOffset>
             </wp:positionH>
             <wp:positionV relativeFrom="paragraph">
-              <wp:posOffset>194945</wp:posOffset>
+              <wp:posOffset>254000</wp:posOffset>
             </wp:positionV>
             <wp:extent cx="6412230" cy="1352550"/>
             <wp:effectExtent l="0" t="0" r="7620" b="0"/>
-            <wp:wrapSquare wrapText="bothSides"/>
+            <wp:wrapTight wrapText="bothSides">
+              <wp:wrapPolygon edited="0">
+                <wp:start x="0" y="0"/>
+                <wp:lineTo x="0" y="21296"/>
+                <wp:lineTo x="21561" y="21296"/>
+                <wp:lineTo x="21561" y="0"/>
+                <wp:lineTo x="0" y="0"/>
+              </wp:wrapPolygon>
+            </wp:wrapTight>
             <wp:docPr id="4" name="Picture 4"/>
             <wp:cNvGraphicFramePr>
               <a:graphicFrameLocks xmlns:a="http://schemas.openxmlformats.org/drawingml/2006/main" noChangeAspect="1"/>
@@ -4672,6 +4499,7 @@
       </w:r>
       <w:r>
         <w:rPr>
+          <w:b/>
           <w:lang w:val="pt-PT"/>
         </w:rPr>
         <w:t>Inicialização de um servidor secundário</w:t>
@@ -4693,19 +4521,21 @@
     </w:p>
     <w:p>
       <w:pPr>
-        <w:pStyle w:val="ListParagraph"/>
+        <w:pStyle w:val="PargrafodaLista"/>
         <w:numPr>
           <w:ilvl w:val="0"/>
           <w:numId w:val="39"/>
         </w:numPr>
         <w:rPr>
-          <w:lang w:val="pt-PT"/>
-        </w:rPr>
-      </w:pPr>
-      <w:r>
-        <w:rPr>
+          <w:b/>
+          <w:lang w:val="pt-PT"/>
+        </w:rPr>
+      </w:pPr>
+      <w:r>
+        <w:rPr>
+          <w:b/>
           <w:noProof/>
-          <w:lang w:eastAsia="en-US"/>
+          <w:lang w:val="pt-PT" w:eastAsia="pt-PT"/>
         </w:rPr>
         <w:drawing>
           <wp:anchor distT="0" distB="0" distL="114300" distR="114300" simplePos="0" relativeHeight="251658240" behindDoc="0" locked="0" layoutInCell="1" allowOverlap="1" wp14:anchorId="4BBDBB6B" wp14:editId="48CBDCF3">
@@ -4765,34 +4595,35 @@
       </w:r>
       <w:r>
         <w:rPr>
+          <w:b/>
           <w:lang w:val="pt-PT"/>
         </w:rPr>
         <w:t xml:space="preserve">Cliente 1 </w:t>
       </w:r>
-      <w:proofErr w:type="spellStart"/>
-      <w:r>
-        <w:rPr>
-          <w:lang w:val="pt-PT"/>
-        </w:rPr>
-        <w:t>establece</w:t>
-      </w:r>
-      <w:proofErr w:type="spellEnd"/>
-      <w:r>
-        <w:rPr>
+      <w:r>
+        <w:rPr>
+          <w:b/>
+          <w:lang w:val="pt-PT"/>
+        </w:rPr>
+        <w:t>estabelece</w:t>
+      </w:r>
+      <w:r>
+        <w:rPr>
+          <w:b/>
           <w:lang w:val="pt-PT"/>
         </w:rPr>
         <w:t xml:space="preserve"> ligação ao servidor mestre e regista-se (latências influenciadas para garantir ligação ao servidor </w:t>
       </w:r>
-      <w:proofErr w:type="spellStart"/>
-      <w:r>
-        <w:rPr>
-          <w:lang w:val="pt-PT"/>
-        </w:rPr>
-        <w:t>pertendido</w:t>
-      </w:r>
-      <w:proofErr w:type="spellEnd"/>
-      <w:r>
-        <w:rPr>
+      <w:r>
+        <w:rPr>
+          <w:b/>
+          <w:lang w:val="pt-PT"/>
+        </w:rPr>
+        <w:t>pretendido</w:t>
+      </w:r>
+      <w:r>
+        <w:rPr>
+          <w:b/>
           <w:lang w:val="pt-PT"/>
         </w:rPr>
         <w:t>)</w:t>
@@ -4814,17 +4645,19 @@
     </w:p>
     <w:p>
       <w:pPr>
-        <w:pStyle w:val="ListParagraph"/>
+        <w:pStyle w:val="PargrafodaLista"/>
         <w:numPr>
           <w:ilvl w:val="0"/>
           <w:numId w:val="39"/>
         </w:numPr>
         <w:rPr>
-          <w:lang w:val="pt-PT"/>
-        </w:rPr>
-      </w:pPr>
-      <w:r>
-        <w:rPr>
+          <w:b/>
+          <w:lang w:val="pt-PT"/>
+        </w:rPr>
+      </w:pPr>
+      <w:r>
+        <w:rPr>
+          <w:b/>
           <w:lang w:val="pt-PT"/>
         </w:rPr>
         <w:t>O mesmo processo é repetido para o Cliente 2 com o servidor secundário</w:t>
@@ -4832,29 +4665,50 @@
     </w:p>
     <w:p>
       <w:pPr>
-        <w:pStyle w:val="ListParagraph"/>
+        <w:pStyle w:val="PargrafodaLista"/>
         <w:numPr>
           <w:ilvl w:val="0"/>
           <w:numId w:val="39"/>
         </w:numPr>
         <w:rPr>
-          <w:lang w:val="pt-PT"/>
-        </w:rPr>
-      </w:pPr>
-      <w:r>
-        <w:rPr>
-          <w:lang w:val="pt-PT"/>
-        </w:rPr>
-        <w:t xml:space="preserve">Cliente 2 requisita o ficheiro 000001.mp3, com o Cliente 1 a fazer uma transferência </w:t>
-      </w:r>
-      <w:proofErr w:type="spellStart"/>
-      <w:r>
-        <w:rPr>
+          <w:b/>
+          <w:lang w:val="pt-PT"/>
+        </w:rPr>
+      </w:pPr>
+      <w:r>
+        <w:rPr>
+          <w:b/>
+          <w:lang w:val="pt-PT"/>
+        </w:rPr>
+        <w:t xml:space="preserve">Cliente 2 requisita o ficheiro 000001.mp3, com o Cliente 1 a fazer uma </w:t>
+      </w:r>
+      <w:proofErr w:type="gramStart"/>
+      <w:r>
+        <w:rPr>
+          <w:b/>
+          <w:lang w:val="pt-PT"/>
+        </w:rPr>
+        <w:t>transferência</w:t>
+      </w:r>
+      <w:proofErr w:type="gramEnd"/>
+      <w:r>
+        <w:rPr>
+          <w:b/>
+          <w:lang w:val="pt-PT"/>
+        </w:rPr>
+        <w:t xml:space="preserve"> </w:t>
+      </w:r>
+      <w:proofErr w:type="spellStart"/>
+      <w:proofErr w:type="gramStart"/>
+      <w:r>
+        <w:rPr>
+          <w:b/>
           <w:lang w:val="pt-PT"/>
         </w:rPr>
         <w:t>inter-servidor</w:t>
       </w:r>
       <w:proofErr w:type="spellEnd"/>
+      <w:proofErr w:type="gramEnd"/>
     </w:p>
     <w:p>
       <w:pPr>
@@ -4865,20 +4719,28 @@
       <w:r>
         <w:rPr>
           <w:noProof/>
-          <w:lang w:eastAsia="en-US"/>
+          <w:lang w:val="pt-PT" w:eastAsia="pt-PT"/>
         </w:rPr>
         <w:drawing>
-          <wp:anchor distT="0" distB="0" distL="114300" distR="114300" simplePos="0" relativeHeight="251661312" behindDoc="0" locked="0" layoutInCell="1" allowOverlap="1" wp14:anchorId="65F931C9" wp14:editId="23F7C8A2">
+          <wp:anchor distT="0" distB="0" distL="114300" distR="114300" simplePos="0" relativeHeight="251661312" behindDoc="1" locked="0" layoutInCell="1" allowOverlap="1" wp14:anchorId="69D56AB5" wp14:editId="3B6B8EA0">
             <wp:simplePos x="0" y="0"/>
             <wp:positionH relativeFrom="column">
-              <wp:posOffset>-125095</wp:posOffset>
+              <wp:posOffset>-128270</wp:posOffset>
             </wp:positionH>
             <wp:positionV relativeFrom="paragraph">
-              <wp:posOffset>301625</wp:posOffset>
+              <wp:posOffset>239395</wp:posOffset>
             </wp:positionV>
             <wp:extent cx="5003800" cy="1438275"/>
             <wp:effectExtent l="0" t="0" r="6350" b="9525"/>
-            <wp:wrapSquare wrapText="bothSides"/>
+            <wp:wrapTight wrapText="bothSides">
+              <wp:wrapPolygon edited="0">
+                <wp:start x="0" y="0"/>
+                <wp:lineTo x="0" y="21457"/>
+                <wp:lineTo x="21545" y="21457"/>
+                <wp:lineTo x="21545" y="0"/>
+                <wp:lineTo x="0" y="0"/>
+              </wp:wrapPolygon>
+            </wp:wrapTight>
             <wp:docPr id="7" name="Picture 7"/>
             <wp:cNvGraphicFramePr>
               <a:graphicFrameLocks xmlns:a="http://schemas.openxmlformats.org/drawingml/2006/main" noChangeAspect="1"/>
@@ -4926,17 +4788,34 @@
     </w:p>
     <w:p>
       <w:pPr>
-        <w:pStyle w:val="ListParagraph"/>
+        <w:rPr>
+          <w:lang w:val="pt-PT"/>
+        </w:rPr>
+      </w:pPr>
+    </w:p>
+    <w:p>
+      <w:pPr>
+        <w:rPr>
+          <w:lang w:val="pt-PT"/>
+        </w:rPr>
+      </w:pPr>
+    </w:p>
+    <w:p>
+      <w:pPr>
+        <w:pStyle w:val="PargrafodaLista"/>
         <w:numPr>
           <w:ilvl w:val="0"/>
           <w:numId w:val="39"/>
         </w:numPr>
-        <w:rPr>
-          <w:lang w:val="pt-PT"/>
-        </w:rPr>
-      </w:pPr>
-      <w:r>
-        <w:rPr>
+        <w:spacing w:line="240" w:lineRule="auto"/>
+        <w:rPr>
+          <w:b/>
+          <w:lang w:val="pt-PT"/>
+        </w:rPr>
+      </w:pPr>
+      <w:r>
+        <w:rPr>
+          <w:b/>
           <w:lang w:val="pt-PT"/>
         </w:rPr>
         <w:t>Cliente 2 e 3 registam-se no Servidor mestre</w:t>
@@ -4944,25 +4823,31 @@
     </w:p>
     <w:p>
       <w:pPr>
-        <w:pStyle w:val="ListParagraph"/>
-        <w:rPr>
-          <w:lang w:val="pt-PT"/>
-        </w:rPr>
-      </w:pPr>
-    </w:p>
-    <w:p>
-      <w:pPr>
-        <w:pStyle w:val="ListParagraph"/>
+        <w:pStyle w:val="PargrafodaLista"/>
+        <w:spacing w:line="240" w:lineRule="auto"/>
+        <w:ind w:left="947" w:firstLine="0"/>
+        <w:rPr>
+          <w:b/>
+          <w:lang w:val="pt-PT"/>
+        </w:rPr>
+      </w:pPr>
+    </w:p>
+    <w:p>
+      <w:pPr>
+        <w:pStyle w:val="PargrafodaLista"/>
         <w:numPr>
           <w:ilvl w:val="0"/>
           <w:numId w:val="39"/>
         </w:numPr>
-        <w:rPr>
-          <w:lang w:val="pt-PT"/>
-        </w:rPr>
-      </w:pPr>
-      <w:r>
-        <w:rPr>
+        <w:spacing w:line="240" w:lineRule="auto"/>
+        <w:rPr>
+          <w:b/>
+          <w:lang w:val="pt-PT"/>
+        </w:rPr>
+      </w:pPr>
+      <w:r>
+        <w:rPr>
+          <w:b/>
           <w:lang w:val="pt-PT"/>
         </w:rPr>
         <w:t>Cliente 3 requisita o mesmo ficheiro</w:t>
@@ -4970,7 +4855,7 @@
     </w:p>
     <w:p>
       <w:pPr>
-        <w:pStyle w:val="ListParagraph"/>
+        <w:pStyle w:val="PargrafodaLista"/>
         <w:rPr>
           <w:lang w:val="pt-PT"/>
         </w:rPr>
@@ -4978,10 +4863,11 @@
       <w:r>
         <w:rPr>
           <w:noProof/>
-          <w:lang w:eastAsia="en-US"/>
-        </w:rPr>
+          <w:lang w:val="pt-PT" w:eastAsia="pt-PT"/>
+        </w:rPr>
+        <w:lastRenderedPageBreak/>
         <w:drawing>
-          <wp:anchor distT="0" distB="0" distL="114300" distR="114300" simplePos="0" relativeHeight="251662336" behindDoc="0" locked="0" layoutInCell="1" allowOverlap="1" wp14:anchorId="55F3A474" wp14:editId="7EF8E7BA">
+          <wp:anchor distT="0" distB="0" distL="114300" distR="114300" simplePos="0" relativeHeight="251662336" behindDoc="0" locked="0" layoutInCell="1" allowOverlap="1" wp14:anchorId="55E0A920" wp14:editId="26C51242">
             <wp:simplePos x="0" y="0"/>
             <wp:positionH relativeFrom="column">
               <wp:posOffset>-231140</wp:posOffset>
@@ -5033,7 +4919,7 @@
     </w:p>
     <w:p>
       <w:pPr>
-        <w:pStyle w:val="ListParagraph"/>
+        <w:pStyle w:val="PargrafodaLista"/>
         <w:ind w:left="947" w:firstLine="0"/>
         <w:rPr>
           <w:lang w:val="pt-PT"/>
@@ -5049,18 +4935,20 @@
     </w:p>
     <w:p>
       <w:pPr>
-        <w:pStyle w:val="ListParagraph"/>
+        <w:pStyle w:val="PargrafodaLista"/>
         <w:numPr>
           <w:ilvl w:val="0"/>
           <w:numId w:val="39"/>
         </w:numPr>
         <w:ind w:firstLine="0"/>
         <w:rPr>
-          <w:lang w:val="pt-PT"/>
-        </w:rPr>
-      </w:pPr>
-      <w:r>
-        <w:rPr>
+          <w:b/>
+          <w:lang w:val="pt-PT"/>
+        </w:rPr>
+      </w:pPr>
+      <w:r>
+        <w:rPr>
+          <w:b/>
           <w:lang w:val="pt-PT"/>
         </w:rPr>
         <w:t>Cliente 3 requisita um ficheiro inexistente</w:t>
@@ -5089,7 +4977,7 @@
       <w:r>
         <w:rPr>
           <w:noProof/>
-          <w:lang w:eastAsia="en-US"/>
+          <w:lang w:val="pt-PT" w:eastAsia="pt-PT"/>
         </w:rPr>
         <w:drawing>
           <wp:inline distT="0" distB="0" distL="0" distR="0" wp14:anchorId="4FB51019" wp14:editId="6EC2B004">
@@ -5127,8 +5015,6 @@
           </wp:inline>
         </w:drawing>
       </w:r>
-      <w:bookmarkStart w:id="0" w:name="_GoBack"/>
-      <w:bookmarkEnd w:id="0"/>
     </w:p>
     <w:p>
       <w:pPr>
@@ -5206,125 +5092,6 @@
     </w:p>
     <w:p>
       <w:pPr>
-        <w:rPr>
-          <w:lang w:val="pt-PT"/>
-        </w:rPr>
-      </w:pPr>
-    </w:p>
-    <w:p>
-      <w:pPr>
-        <w:rPr>
-          <w:lang w:val="pt-PT"/>
-        </w:rPr>
-      </w:pPr>
-    </w:p>
-    <w:p>
-      <w:pPr>
-        <w:rPr>
-          <w:lang w:val="pt-PT"/>
-        </w:rPr>
-      </w:pPr>
-    </w:p>
-    <w:p>
-      <w:pPr>
-        <w:rPr>
-          <w:lang w:val="pt-PT"/>
-        </w:rPr>
-      </w:pPr>
-    </w:p>
-    <w:p>
-      <w:pPr>
-        <w:rPr>
-          <w:lang w:val="pt-PT"/>
-        </w:rPr>
-      </w:pPr>
-    </w:p>
-    <w:p>
-      <w:pPr>
-        <w:rPr>
-          <w:lang w:val="pt-PT"/>
-        </w:rPr>
-      </w:pPr>
-    </w:p>
-    <w:p>
-      <w:pPr>
-        <w:rPr>
-          <w:lang w:val="pt-PT"/>
-        </w:rPr>
-      </w:pPr>
-    </w:p>
-    <w:p>
-      <w:pPr>
-        <w:rPr>
-          <w:lang w:val="pt-PT"/>
-        </w:rPr>
-      </w:pPr>
-    </w:p>
-    <w:p>
-      <w:pPr>
-        <w:rPr>
-          <w:lang w:val="pt-PT"/>
-        </w:rPr>
-      </w:pPr>
-    </w:p>
-    <w:p>
-      <w:pPr>
-        <w:rPr>
-          <w:lang w:val="pt-PT"/>
-        </w:rPr>
-      </w:pPr>
-    </w:p>
-    <w:p>
-      <w:pPr>
-        <w:rPr>
-          <w:lang w:val="pt-PT"/>
-        </w:rPr>
-      </w:pPr>
-    </w:p>
-    <w:p>
-      <w:pPr>
-        <w:rPr>
-          <w:lang w:val="pt-PT"/>
-        </w:rPr>
-      </w:pPr>
-    </w:p>
-    <w:p>
-      <w:pPr>
-        <w:rPr>
-          <w:lang w:val="pt-PT"/>
-        </w:rPr>
-      </w:pPr>
-    </w:p>
-    <w:p>
-      <w:pPr>
-        <w:rPr>
-          <w:lang w:val="pt-PT"/>
-        </w:rPr>
-      </w:pPr>
-    </w:p>
-    <w:p>
-      <w:pPr>
-        <w:rPr>
-          <w:lang w:val="pt-PT"/>
-        </w:rPr>
-      </w:pPr>
-    </w:p>
-    <w:p>
-      <w:pPr>
-        <w:rPr>
-          <w:lang w:val="pt-PT"/>
-        </w:rPr>
-      </w:pPr>
-    </w:p>
-    <w:p>
-      <w:pPr>
-        <w:rPr>
-          <w:lang w:val="pt-PT"/>
-        </w:rPr>
-      </w:pPr>
-    </w:p>
-    <w:p>
-      <w:pPr>
         <w:ind w:firstLine="0"/>
         <w:rPr>
           <w:lang w:val="pt-PT"/>
@@ -5341,79 +5108,6 @@
     <w:p>
       <w:pPr>
         <w:rPr>
-          <w:lang w:val="pt-PT"/>
-        </w:rPr>
-      </w:pPr>
-    </w:p>
-    <w:p>
-      <w:pPr>
-        <w:rPr>
-          <w:lang w:val="pt-PT"/>
-        </w:rPr>
-      </w:pPr>
-    </w:p>
-    <w:p>
-      <w:pPr>
-        <w:rPr>
-          <w:lang w:val="pt-PT"/>
-        </w:rPr>
-      </w:pPr>
-    </w:p>
-    <w:p>
-      <w:pPr>
-        <w:rPr>
-          <w:lang w:val="pt-PT"/>
-        </w:rPr>
-      </w:pPr>
-    </w:p>
-    <w:p>
-      <w:pPr>
-        <w:rPr>
-          <w:lang w:val="pt-PT"/>
-        </w:rPr>
-      </w:pPr>
-    </w:p>
-    <w:p>
-      <w:pPr>
-        <w:ind w:firstLine="0"/>
-        <w:rPr>
-          <w:lang w:val="pt-PT"/>
-        </w:rPr>
-      </w:pPr>
-    </w:p>
-    <w:p>
-      <w:pPr>
-        <w:rPr>
-          <w:lang w:val="pt-PT"/>
-        </w:rPr>
-      </w:pPr>
-    </w:p>
-    <w:p>
-      <w:pPr>
-        <w:pStyle w:val="abstract"/>
-        <w:ind w:left="0" w:firstLine="0"/>
-        <w:rPr>
-          <w:szCs w:val="18"/>
-          <w:lang w:val="pt-PT"/>
-        </w:rPr>
-      </w:pPr>
-    </w:p>
-    <w:p>
-      <w:pPr>
-        <w:pStyle w:val="abstract"/>
-        <w:ind w:left="0" w:firstLine="0"/>
-        <w:rPr>
-          <w:szCs w:val="18"/>
-          <w:lang w:val="pt-PT"/>
-        </w:rPr>
-      </w:pPr>
-    </w:p>
-    <w:p>
-      <w:pPr>
-        <w:pStyle w:val="abstract"/>
-        <w:ind w:left="0" w:firstLine="0"/>
-        <w:rPr>
-          <w:szCs w:val="18"/>
           <w:lang w:val="pt-PT"/>
         </w:rPr>
       </w:pPr>
@@ -5432,7 +5126,7 @@
 </file>
 
 <file path=word/endnotes.xml><?xml version="1.0" encoding="utf-8"?>
-<w:endnotes xmlns:wpc="http://schemas.microsoft.com/office/word/2010/wordprocessingCanvas" xmlns:cx="http://schemas.microsoft.com/office/drawing/2014/chartex" xmlns:cx1="http://schemas.microsoft.com/office/drawing/2015/9/8/chartex" xmlns:mc="http://schemas.openxmlformats.org/markup-compatibility/2006" xmlns:o="urn:schemas-microsoft-com:office:office" xmlns:r="http://schemas.openxmlformats.org/officeDocument/2006/relationships" xmlns:m="http://schemas.openxmlformats.org/officeDocument/2006/math" xmlns:v="urn:schemas-microsoft-com:vml" xmlns:wp14="http://schemas.microsoft.com/office/word/2010/wordprocessingDrawing" xmlns:wp="http://schemas.openxmlformats.org/drawingml/2006/wordprocessingDrawing" xmlns:w10="urn:schemas-microsoft-com:office:word" xmlns:w="http://schemas.openxmlformats.org/wordprocessingml/2006/main" xmlns:w14="http://schemas.microsoft.com/office/word/2010/wordml" xmlns:w15="http://schemas.microsoft.com/office/word/2012/wordml" xmlns:w16se="http://schemas.microsoft.com/office/word/2015/wordml/symex" xmlns:wpg="http://schemas.microsoft.com/office/word/2010/wordprocessingGroup" xmlns:wpi="http://schemas.microsoft.com/office/word/2010/wordprocessingInk" xmlns:wne="http://schemas.microsoft.com/office/word/2006/wordml" xmlns:wps="http://schemas.microsoft.com/office/word/2010/wordprocessingShape" mc:Ignorable="w14 w15 w16se wp14">
+<w:endnotes xmlns:wpc="http://schemas.microsoft.com/office/word/2010/wordprocessingCanvas" xmlns:mc="http://schemas.openxmlformats.org/markup-compatibility/2006" xmlns:o="urn:schemas-microsoft-com:office:office" xmlns:r="http://schemas.openxmlformats.org/officeDocument/2006/relationships" xmlns:m="http://schemas.openxmlformats.org/officeDocument/2006/math" xmlns:v="urn:schemas-microsoft-com:vml" xmlns:wp14="http://schemas.microsoft.com/office/word/2010/wordprocessingDrawing" xmlns:wp="http://schemas.openxmlformats.org/drawingml/2006/wordprocessingDrawing" xmlns:w10="urn:schemas-microsoft-com:office:word" xmlns:w="http://schemas.openxmlformats.org/wordprocessingml/2006/main" xmlns:w14="http://schemas.microsoft.com/office/word/2010/wordml" xmlns:w15="http://schemas.microsoft.com/office/word/2012/wordml" xmlns:wpg="http://schemas.microsoft.com/office/word/2010/wordprocessingGroup" xmlns:wpi="http://schemas.microsoft.com/office/word/2010/wordprocessingInk" xmlns:wne="http://schemas.microsoft.com/office/word/2006/wordml" xmlns:wps="http://schemas.microsoft.com/office/word/2010/wordprocessingShape" mc:Ignorable="w14 w15 wp14">
   <w:endnote w:type="separator" w:id="-1">
     <w:p>
       <w:r>
@@ -5451,7 +5145,7 @@
 </file>
 
 <file path=word/footnotes.xml><?xml version="1.0" encoding="utf-8"?>
-<w:footnotes xmlns:wpc="http://schemas.microsoft.com/office/word/2010/wordprocessingCanvas" xmlns:cx="http://schemas.microsoft.com/office/drawing/2014/chartex" xmlns:cx1="http://schemas.microsoft.com/office/drawing/2015/9/8/chartex" xmlns:mc="http://schemas.openxmlformats.org/markup-compatibility/2006" xmlns:o="urn:schemas-microsoft-com:office:office" xmlns:r="http://schemas.openxmlformats.org/officeDocument/2006/relationships" xmlns:m="http://schemas.openxmlformats.org/officeDocument/2006/math" xmlns:v="urn:schemas-microsoft-com:vml" xmlns:wp14="http://schemas.microsoft.com/office/word/2010/wordprocessingDrawing" xmlns:wp="http://schemas.openxmlformats.org/drawingml/2006/wordprocessingDrawing" xmlns:w10="urn:schemas-microsoft-com:office:word" xmlns:w="http://schemas.openxmlformats.org/wordprocessingml/2006/main" xmlns:w14="http://schemas.microsoft.com/office/word/2010/wordml" xmlns:w15="http://schemas.microsoft.com/office/word/2012/wordml" xmlns:w16se="http://schemas.microsoft.com/office/word/2015/wordml/symex" xmlns:wpg="http://schemas.microsoft.com/office/word/2010/wordprocessingGroup" xmlns:wpi="http://schemas.microsoft.com/office/word/2010/wordprocessingInk" xmlns:wne="http://schemas.microsoft.com/office/word/2006/wordml" xmlns:wps="http://schemas.microsoft.com/office/word/2010/wordprocessingShape" mc:Ignorable="w14 w15 w16se wp14">
+<w:footnotes xmlns:wpc="http://schemas.microsoft.com/office/word/2010/wordprocessingCanvas" xmlns:mc="http://schemas.openxmlformats.org/markup-compatibility/2006" xmlns:o="urn:schemas-microsoft-com:office:office" xmlns:r="http://schemas.openxmlformats.org/officeDocument/2006/relationships" xmlns:m="http://schemas.openxmlformats.org/officeDocument/2006/math" xmlns:v="urn:schemas-microsoft-com:vml" xmlns:wp14="http://schemas.microsoft.com/office/word/2010/wordprocessingDrawing" xmlns:wp="http://schemas.openxmlformats.org/drawingml/2006/wordprocessingDrawing" xmlns:w10="urn:schemas-microsoft-com:office:word" xmlns:w="http://schemas.openxmlformats.org/wordprocessingml/2006/main" xmlns:w14="http://schemas.microsoft.com/office/word/2010/wordml" xmlns:w15="http://schemas.microsoft.com/office/word/2012/wordml" xmlns:wpg="http://schemas.microsoft.com/office/word/2010/wordprocessingGroup" xmlns:wpi="http://schemas.microsoft.com/office/word/2010/wordprocessingInk" xmlns:wne="http://schemas.microsoft.com/office/word/2006/wordml" xmlns:wps="http://schemas.microsoft.com/office/word/2010/wordprocessingShape" mc:Ignorable="w14 w15 wp14">
   <w:footnote w:type="separator" w:id="-1">
     <w:p>
       <w:pPr>
@@ -5476,7 +5170,7 @@
 </file>
 
 <file path=word/header1.xml><?xml version="1.0" encoding="utf-8"?>
-<w:hdr xmlns:wpc="http://schemas.microsoft.com/office/word/2010/wordprocessingCanvas" xmlns:cx="http://schemas.microsoft.com/office/drawing/2014/chartex" xmlns:cx1="http://schemas.microsoft.com/office/drawing/2015/9/8/chartex" xmlns:mc="http://schemas.openxmlformats.org/markup-compatibility/2006" xmlns:o="urn:schemas-microsoft-com:office:office" xmlns:r="http://schemas.openxmlformats.org/officeDocument/2006/relationships" xmlns:m="http://schemas.openxmlformats.org/officeDocument/2006/math" xmlns:v="urn:schemas-microsoft-com:vml" xmlns:wp14="http://schemas.microsoft.com/office/word/2010/wordprocessingDrawing" xmlns:wp="http://schemas.openxmlformats.org/drawingml/2006/wordprocessingDrawing" xmlns:w10="urn:schemas-microsoft-com:office:word" xmlns:w="http://schemas.openxmlformats.org/wordprocessingml/2006/main" xmlns:w14="http://schemas.microsoft.com/office/word/2010/wordml" xmlns:w15="http://schemas.microsoft.com/office/word/2012/wordml" xmlns:w16se="http://schemas.microsoft.com/office/word/2015/wordml/symex" xmlns:wpg="http://schemas.microsoft.com/office/word/2010/wordprocessingGroup" xmlns:wpi="http://schemas.microsoft.com/office/word/2010/wordprocessingInk" xmlns:wne="http://schemas.microsoft.com/office/word/2006/wordml" xmlns:wps="http://schemas.microsoft.com/office/word/2010/wordprocessingShape" mc:Ignorable="w14 w15 w16se wp14">
+<w:hdr xmlns:wpc="http://schemas.microsoft.com/office/word/2010/wordprocessingCanvas" xmlns:mc="http://schemas.openxmlformats.org/markup-compatibility/2006" xmlns:o="urn:schemas-microsoft-com:office:office" xmlns:r="http://schemas.openxmlformats.org/officeDocument/2006/relationships" xmlns:m="http://schemas.openxmlformats.org/officeDocument/2006/math" xmlns:v="urn:schemas-microsoft-com:vml" xmlns:wp14="http://schemas.microsoft.com/office/word/2010/wordprocessingDrawing" xmlns:wp="http://schemas.openxmlformats.org/drawingml/2006/wordprocessingDrawing" xmlns:w10="urn:schemas-microsoft-com:office:word" xmlns:w="http://schemas.openxmlformats.org/wordprocessingml/2006/main" xmlns:w14="http://schemas.microsoft.com/office/word/2010/wordml" xmlns:w15="http://schemas.microsoft.com/office/word/2012/wordml" xmlns:wpg="http://schemas.microsoft.com/office/word/2010/wordprocessingGroup" xmlns:wpi="http://schemas.microsoft.com/office/word/2010/wordprocessingInk" xmlns:wne="http://schemas.microsoft.com/office/word/2006/wordml" xmlns:wps="http://schemas.microsoft.com/office/word/2010/wordprocessingShape" mc:Ignorable="w14 w15 wp14">
   <w:sdt>
     <w:sdtPr>
       <w:id w:val="-2034566876"/>
@@ -5489,7 +5183,7 @@
     <w:sdtContent>
       <w:p>
         <w:pPr>
-          <w:pStyle w:val="Header"/>
+          <w:pStyle w:val="Cabealho"/>
           <w:jc w:val="right"/>
         </w:pPr>
         <w:r>
@@ -5506,7 +5200,7 @@
             <w:noProof/>
             <w:lang w:val="pt-PT"/>
           </w:rPr>
-          <w:t>8</w:t>
+          <w:t>10</w:t>
         </w:r>
         <w:r>
           <w:fldChar w:fldCharType="end"/>
@@ -5516,14 +5210,14 @@
   </w:sdt>
   <w:p>
     <w:pPr>
-      <w:pStyle w:val="Header"/>
+      <w:pStyle w:val="Cabealho"/>
     </w:pPr>
   </w:p>
 </w:hdr>
 </file>
 
 <file path=word/header2.xml><?xml version="1.0" encoding="utf-8"?>
-<w:hdr xmlns:wpc="http://schemas.microsoft.com/office/word/2010/wordprocessingCanvas" xmlns:cx="http://schemas.microsoft.com/office/drawing/2014/chartex" xmlns:cx1="http://schemas.microsoft.com/office/drawing/2015/9/8/chartex" xmlns:mc="http://schemas.openxmlformats.org/markup-compatibility/2006" xmlns:o="urn:schemas-microsoft-com:office:office" xmlns:r="http://schemas.openxmlformats.org/officeDocument/2006/relationships" xmlns:m="http://schemas.openxmlformats.org/officeDocument/2006/math" xmlns:v="urn:schemas-microsoft-com:vml" xmlns:wp14="http://schemas.microsoft.com/office/word/2010/wordprocessingDrawing" xmlns:wp="http://schemas.openxmlformats.org/drawingml/2006/wordprocessingDrawing" xmlns:w10="urn:schemas-microsoft-com:office:word" xmlns:w="http://schemas.openxmlformats.org/wordprocessingml/2006/main" xmlns:w14="http://schemas.microsoft.com/office/word/2010/wordml" xmlns:w15="http://schemas.microsoft.com/office/word/2012/wordml" xmlns:w16se="http://schemas.microsoft.com/office/word/2015/wordml/symex" xmlns:wpg="http://schemas.microsoft.com/office/word/2010/wordprocessingGroup" xmlns:wpi="http://schemas.microsoft.com/office/word/2010/wordprocessingInk" xmlns:wne="http://schemas.microsoft.com/office/word/2006/wordml" xmlns:wps="http://schemas.microsoft.com/office/word/2010/wordprocessingShape" mc:Ignorable="w14 w15 w16se wp14">
+<w:hdr xmlns:wpc="http://schemas.microsoft.com/office/word/2010/wordprocessingCanvas" xmlns:mc="http://schemas.openxmlformats.org/markup-compatibility/2006" xmlns:o="urn:schemas-microsoft-com:office:office" xmlns:r="http://schemas.openxmlformats.org/officeDocument/2006/relationships" xmlns:m="http://schemas.openxmlformats.org/officeDocument/2006/math" xmlns:v="urn:schemas-microsoft-com:vml" xmlns:wp14="http://schemas.microsoft.com/office/word/2010/wordprocessingDrawing" xmlns:wp="http://schemas.openxmlformats.org/drawingml/2006/wordprocessingDrawing" xmlns:w10="urn:schemas-microsoft-com:office:word" xmlns:w="http://schemas.openxmlformats.org/wordprocessingml/2006/main" xmlns:w14="http://schemas.microsoft.com/office/word/2010/wordml" xmlns:w15="http://schemas.microsoft.com/office/word/2012/wordml" xmlns:wpg="http://schemas.microsoft.com/office/word/2010/wordprocessingGroup" xmlns:wpi="http://schemas.microsoft.com/office/word/2010/wordprocessingInk" xmlns:wne="http://schemas.microsoft.com/office/word/2006/wordml" xmlns:wps="http://schemas.microsoft.com/office/word/2010/wordprocessingShape" mc:Ignorable="w14 w15 wp14">
   <w:sdt>
     <w:sdtPr>
       <w:id w:val="1110623072"/>
@@ -5536,7 +5230,7 @@
     <w:sdtContent>
       <w:p>
         <w:pPr>
-          <w:pStyle w:val="Header"/>
+          <w:pStyle w:val="Cabealho"/>
         </w:pPr>
         <w:r>
           <w:fldChar w:fldCharType="begin"/>
@@ -5562,14 +5256,14 @@
   </w:sdt>
   <w:p>
     <w:pPr>
-      <w:pStyle w:val="Header"/>
+      <w:pStyle w:val="Cabealho"/>
     </w:pPr>
   </w:p>
 </w:hdr>
 </file>
 
 <file path=word/numbering.xml><?xml version="1.0" encoding="utf-8"?>
-<w:numbering xmlns:wpc="http://schemas.microsoft.com/office/word/2010/wordprocessingCanvas" xmlns:cx="http://schemas.microsoft.com/office/drawing/2014/chartex" xmlns:cx1="http://schemas.microsoft.com/office/drawing/2015/9/8/chartex" xmlns:mc="http://schemas.openxmlformats.org/markup-compatibility/2006" xmlns:o="urn:schemas-microsoft-com:office:office" xmlns:r="http://schemas.openxmlformats.org/officeDocument/2006/relationships" xmlns:m="http://schemas.openxmlformats.org/officeDocument/2006/math" xmlns:v="urn:schemas-microsoft-com:vml" xmlns:wp14="http://schemas.microsoft.com/office/word/2010/wordprocessingDrawing" xmlns:wp="http://schemas.openxmlformats.org/drawingml/2006/wordprocessingDrawing" xmlns:w10="urn:schemas-microsoft-com:office:word" xmlns:w="http://schemas.openxmlformats.org/wordprocessingml/2006/main" xmlns:w14="http://schemas.microsoft.com/office/word/2010/wordml" xmlns:w15="http://schemas.microsoft.com/office/word/2012/wordml" xmlns:w16se="http://schemas.microsoft.com/office/word/2015/wordml/symex" xmlns:wpg="http://schemas.microsoft.com/office/word/2010/wordprocessingGroup" xmlns:wpi="http://schemas.microsoft.com/office/word/2010/wordprocessingInk" xmlns:wne="http://schemas.microsoft.com/office/word/2006/wordml" xmlns:wps="http://schemas.microsoft.com/office/word/2010/wordprocessingShape" mc:Ignorable="w14 w15 w16se wp14">
+<w:numbering xmlns:wpc="http://schemas.microsoft.com/office/word/2010/wordprocessingCanvas" xmlns:mc="http://schemas.openxmlformats.org/markup-compatibility/2006" xmlns:o="urn:schemas-microsoft-com:office:office" xmlns:r="http://schemas.openxmlformats.org/officeDocument/2006/relationships" xmlns:m="http://schemas.openxmlformats.org/officeDocument/2006/math" xmlns:v="urn:schemas-microsoft-com:vml" xmlns:wp14="http://schemas.microsoft.com/office/word/2010/wordprocessingDrawing" xmlns:wp="http://schemas.openxmlformats.org/drawingml/2006/wordprocessingDrawing" xmlns:w10="urn:schemas-microsoft-com:office:word" xmlns:w="http://schemas.openxmlformats.org/wordprocessingml/2006/main" xmlns:w14="http://schemas.microsoft.com/office/word/2010/wordml" xmlns:w15="http://schemas.microsoft.com/office/word/2012/wordml" xmlns:wpg="http://schemas.microsoft.com/office/word/2010/wordprocessingGroup" xmlns:wpi="http://schemas.microsoft.com/office/word/2010/wordprocessingInk" xmlns:wne="http://schemas.microsoft.com/office/word/2006/wordml" xmlns:wps="http://schemas.microsoft.com/office/word/2010/wordprocessingShape" mc:Ignorable="w14 w15 wp14">
   <w:abstractNum w:abstractNumId="0" w15:restartNumberingAfterBreak="0">
     <w:nsid w:val="FFFFFF7C"/>
     <w:multiLevelType w:val="singleLevel"/>
@@ -5725,7 +5419,7 @@
     <w:lvl w:ilvl="0">
       <w:start w:val="1"/>
       <w:numFmt w:val="decimal"/>
-      <w:pStyle w:val="ListNumber"/>
+      <w:pStyle w:val="Listanumerada"/>
       <w:lvlText w:val="%1."/>
       <w:lvlJc w:val="left"/>
       <w:pPr>
@@ -5746,7 +5440,7 @@
     <w:lvl w:ilvl="0">
       <w:start w:val="1"/>
       <w:numFmt w:val="bullet"/>
-      <w:pStyle w:val="ListBullet"/>
+      <w:pStyle w:val="Listacommarcas"/>
       <w:lvlText w:val=""/>
       <w:lvlJc w:val="left"/>
       <w:pPr>
@@ -9011,7 +8705,7 @@
 </file>
 
 <file path=word/styles.xml><?xml version="1.0" encoding="utf-8"?>
-<w:styles xmlns:mc="http://schemas.openxmlformats.org/markup-compatibility/2006" xmlns:r="http://schemas.openxmlformats.org/officeDocument/2006/relationships" xmlns:w="http://schemas.openxmlformats.org/wordprocessingml/2006/main" xmlns:w14="http://schemas.microsoft.com/office/word/2010/wordml" xmlns:w15="http://schemas.microsoft.com/office/word/2012/wordml" xmlns:w16se="http://schemas.microsoft.com/office/word/2015/wordml/symex" mc:Ignorable="w14 w15 w16se">
+<w:styles xmlns:mc="http://schemas.openxmlformats.org/markup-compatibility/2006" xmlns:r="http://schemas.openxmlformats.org/officeDocument/2006/relationships" xmlns:w="http://schemas.openxmlformats.org/wordprocessingml/2006/main" xmlns:w14="http://schemas.microsoft.com/office/word/2010/wordml" xmlns:w15="http://schemas.microsoft.com/office/word/2012/wordml" mc:Ignorable="w14 w15">
   <w:docDefaults>
     <w:rPrDefault>
       <w:rPr>
@@ -9414,11 +9108,11 @@
       <w:lang w:eastAsia="de-DE" w:bidi="ar-SA"/>
     </w:rPr>
   </w:style>
-  <w:style w:type="paragraph" w:styleId="Heading10">
+  <w:style w:type="paragraph" w:styleId="Cabealho1">
     <w:name w:val="heading 1"/>
     <w:basedOn w:val="Normal"/>
     <w:next w:val="Normal"/>
-    <w:link w:val="Heading1Char"/>
+    <w:link w:val="Cabealho1Carter"/>
     <w:qFormat/>
     <w:rsid w:val="00B17E0A"/>
     <w:pPr>
@@ -9435,11 +9129,11 @@
       <w:sz w:val="24"/>
     </w:rPr>
   </w:style>
-  <w:style w:type="paragraph" w:styleId="Heading20">
+  <w:style w:type="paragraph" w:styleId="Cabealho2">
     <w:name w:val="heading 2"/>
     <w:basedOn w:val="Normal"/>
     <w:next w:val="Normal"/>
-    <w:link w:val="Heading2Char"/>
+    <w:link w:val="Cabealho2Carter"/>
     <w:qFormat/>
     <w:rsid w:val="00B17E0A"/>
     <w:pPr>
@@ -9454,11 +9148,11 @@
       <w:b/>
     </w:rPr>
   </w:style>
-  <w:style w:type="paragraph" w:styleId="Heading3">
+  <w:style w:type="paragraph" w:styleId="Cabealho3">
     <w:name w:val="heading 3"/>
     <w:basedOn w:val="Normal"/>
     <w:next w:val="Normal"/>
-    <w:link w:val="Heading3Char"/>
+    <w:link w:val="Cabealho3Carter"/>
     <w:qFormat/>
     <w:rsid w:val="00B17E0A"/>
     <w:pPr>
@@ -9467,11 +9161,11 @@
       <w:outlineLvl w:val="2"/>
     </w:pPr>
   </w:style>
-  <w:style w:type="paragraph" w:styleId="Heading4">
+  <w:style w:type="paragraph" w:styleId="Cabealho4">
     <w:name w:val="heading 4"/>
     <w:basedOn w:val="Normal"/>
     <w:next w:val="Normal"/>
-    <w:link w:val="Heading4Char"/>
+    <w:link w:val="Cabealho4Carter"/>
     <w:qFormat/>
     <w:rsid w:val="00B17E0A"/>
     <w:pPr>
@@ -9480,11 +9174,11 @@
       <w:outlineLvl w:val="3"/>
     </w:pPr>
   </w:style>
-  <w:style w:type="paragraph" w:styleId="Heading5">
+  <w:style w:type="paragraph" w:styleId="Cabealho5">
     <w:name w:val="heading 5"/>
     <w:basedOn w:val="Normal"/>
     <w:next w:val="Normal"/>
-    <w:link w:val="Heading5Char"/>
+    <w:link w:val="Cabealho5Carter"/>
     <w:qFormat/>
     <w:rsid w:val="00B17E0A"/>
     <w:pPr>
@@ -9493,11 +9187,11 @@
       <w:outlineLvl w:val="4"/>
     </w:pPr>
   </w:style>
-  <w:style w:type="paragraph" w:styleId="Heading6">
+  <w:style w:type="paragraph" w:styleId="Cabealho6">
     <w:name w:val="heading 6"/>
     <w:basedOn w:val="Normal"/>
     <w:next w:val="Normal"/>
-    <w:link w:val="Heading6Char"/>
+    <w:link w:val="Cabealho6Carter"/>
     <w:qFormat/>
     <w:rsid w:val="00B17E0A"/>
     <w:pPr>
@@ -9506,11 +9200,11 @@
       <w:outlineLvl w:val="5"/>
     </w:pPr>
   </w:style>
-  <w:style w:type="paragraph" w:styleId="Heading7">
+  <w:style w:type="paragraph" w:styleId="Cabealho7">
     <w:name w:val="heading 7"/>
     <w:basedOn w:val="Normal"/>
     <w:next w:val="Normal"/>
-    <w:link w:val="Heading7Char"/>
+    <w:link w:val="Cabealho7Carter"/>
     <w:qFormat/>
     <w:rsid w:val="00B17E0A"/>
     <w:pPr>
@@ -9519,11 +9213,11 @@
       <w:outlineLvl w:val="6"/>
     </w:pPr>
   </w:style>
-  <w:style w:type="paragraph" w:styleId="Heading8">
+  <w:style w:type="paragraph" w:styleId="Cabealho8">
     <w:name w:val="heading 8"/>
     <w:basedOn w:val="Normal"/>
     <w:next w:val="Normal"/>
-    <w:link w:val="Heading8Char"/>
+    <w:link w:val="Cabealho8Carter"/>
     <w:qFormat/>
     <w:rsid w:val="00B17E0A"/>
     <w:pPr>
@@ -9532,11 +9226,11 @@
       <w:outlineLvl w:val="7"/>
     </w:pPr>
   </w:style>
-  <w:style w:type="paragraph" w:styleId="Heading9">
+  <w:style w:type="paragraph" w:styleId="Cabealho9">
     <w:name w:val="heading 9"/>
     <w:basedOn w:val="Normal"/>
     <w:next w:val="Normal"/>
-    <w:link w:val="Heading9Char"/>
+    <w:link w:val="Cabealho9Carter"/>
     <w:qFormat/>
     <w:rsid w:val="00B17E0A"/>
     <w:pPr>
@@ -9545,13 +9239,13 @@
       <w:outlineLvl w:val="8"/>
     </w:pPr>
   </w:style>
-  <w:style w:type="character" w:default="1" w:styleId="DefaultParagraphFont">
+  <w:style w:type="character" w:default="1" w:styleId="Tipodeletrapredefinidodopargrafo">
     <w:name w:val="Default Paragraph Font"/>
     <w:uiPriority w:val="1"/>
     <w:semiHidden/>
     <w:unhideWhenUsed/>
   </w:style>
-  <w:style w:type="table" w:default="1" w:styleId="TableNormal">
+  <w:style w:type="table" w:default="1" w:styleId="Tabelanormal">
     <w:name w:val="Normal Table"/>
     <w:uiPriority w:val="99"/>
     <w:semiHidden/>
@@ -9566,7 +9260,7 @@
       </w:tblCellMar>
     </w:tblPr>
   </w:style>
-  <w:style w:type="numbering" w:default="1" w:styleId="NoList">
+  <w:style w:type="numbering" w:default="1" w:styleId="Semlista">
     <w:name w:val="No List"/>
     <w:uiPriority w:val="99"/>
     <w:semiHidden/>
@@ -9601,7 +9295,7 @@
   </w:style>
   <w:style w:type="numbering" w:customStyle="1" w:styleId="arabnumitem">
     <w:name w:val="arabnumitem"/>
-    <w:basedOn w:val="NoList"/>
+    <w:basedOn w:val="Semlista"/>
     <w:rsid w:val="00B17E0A"/>
     <w:pPr>
       <w:numPr>
@@ -9609,7 +9303,7 @@
       </w:numPr>
     </w:pPr>
   </w:style>
-  <w:style w:type="paragraph" w:styleId="ListBullet">
+  <w:style w:type="paragraph" w:styleId="Listacommarcas">
     <w:name w:val="List Bullet"/>
     <w:basedOn w:val="Normal"/>
     <w:rsid w:val="00B17E0A"/>
@@ -9658,7 +9352,7 @@
   </w:style>
   <w:style w:type="character" w:customStyle="1" w:styleId="e-mail">
     <w:name w:val="e-mail"/>
-    <w:basedOn w:val="DefaultParagraphFont"/>
+    <w:basedOn w:val="Tipodeletrapredefinidodopargrafo"/>
     <w:rsid w:val="00B17E0A"/>
     <w:rPr>
       <w:rFonts w:ascii="Courier" w:hAnsi="Courier"/>
@@ -9695,19 +9389,19 @@
       <w:sz w:val="18"/>
     </w:rPr>
   </w:style>
-  <w:style w:type="character" w:styleId="FootnoteReference">
+  <w:style w:type="character" w:styleId="Refdenotaderodap">
     <w:name w:val="footnote reference"/>
-    <w:basedOn w:val="DefaultParagraphFont"/>
+    <w:basedOn w:val="Tipodeletrapredefinidodopargrafo"/>
     <w:rsid w:val="00B17E0A"/>
     <w:rPr>
       <w:position w:val="0"/>
       <w:vertAlign w:val="superscript"/>
     </w:rPr>
   </w:style>
-  <w:style w:type="paragraph" w:styleId="Footer">
+  <w:style w:type="paragraph" w:styleId="Rodap">
     <w:name w:val="footer"/>
     <w:basedOn w:val="Normal"/>
-    <w:link w:val="FooterChar"/>
+    <w:link w:val="RodapCarter"/>
     <w:rsid w:val="00B17E0A"/>
     <w:pPr>
       <w:tabs>
@@ -9716,10 +9410,10 @@
       </w:tabs>
     </w:pPr>
   </w:style>
-  <w:style w:type="character" w:customStyle="1" w:styleId="FooterChar">
-    <w:name w:val="Footer Char"/>
-    <w:basedOn w:val="DefaultParagraphFont"/>
-    <w:link w:val="Footer"/>
+  <w:style w:type="character" w:customStyle="1" w:styleId="RodapCarter">
+    <w:name w:val="Rodapé Caráter"/>
+    <w:basedOn w:val="Tipodeletrapredefinidodopargrafo"/>
+    <w:link w:val="Rodap"/>
     <w:rsid w:val="0090666A"/>
     <w:rPr>
       <w:rFonts w:ascii="Times New Roman" w:eastAsia="Times New Roman" w:hAnsi="Times New Roman"/>
@@ -9730,7 +9424,7 @@
   </w:style>
   <w:style w:type="paragraph" w:customStyle="1" w:styleId="heading1">
     <w:name w:val="heading1"/>
-    <w:basedOn w:val="Heading10"/>
+    <w:basedOn w:val="Cabealho1"/>
     <w:next w:val="Normal"/>
     <w:rsid w:val="00B17E0A"/>
     <w:pPr>
@@ -9744,7 +9438,7 @@
   </w:style>
   <w:style w:type="paragraph" w:customStyle="1" w:styleId="heading2">
     <w:name w:val="heading2"/>
-    <w:basedOn w:val="Heading20"/>
+    <w:basedOn w:val="Cabealho2"/>
     <w:next w:val="Normal"/>
     <w:rsid w:val="00B17E0A"/>
     <w:pPr>
@@ -9758,17 +9452,17 @@
       <w:iCs/>
     </w:rPr>
   </w:style>
-  <w:style w:type="character" w:customStyle="1" w:styleId="heading30">
+  <w:style w:type="character" w:customStyle="1" w:styleId="heading3">
     <w:name w:val="heading3"/>
-    <w:basedOn w:val="DefaultParagraphFont"/>
+    <w:basedOn w:val="Tipodeletrapredefinidodopargrafo"/>
     <w:rsid w:val="00B17E0A"/>
     <w:rPr>
       <w:b/>
     </w:rPr>
   </w:style>
-  <w:style w:type="character" w:customStyle="1" w:styleId="heading40">
+  <w:style w:type="character" w:customStyle="1" w:styleId="heading4">
     <w:name w:val="heading4"/>
-    <w:basedOn w:val="DefaultParagraphFont"/>
+    <w:basedOn w:val="Tipodeletrapredefinidodopargrafo"/>
     <w:rsid w:val="00B17E0A"/>
     <w:rPr>
       <w:i/>
@@ -9784,9 +9478,9 @@
       </w:numPr>
     </w:pPr>
   </w:style>
-  <w:style w:type="character" w:styleId="Hyperlink">
+  <w:style w:type="character" w:styleId="Hiperligao">
     <w:name w:val="Hyperlink"/>
-    <w:basedOn w:val="DefaultParagraphFont"/>
+    <w:basedOn w:val="Tipodeletrapredefinidodopargrafo"/>
     <w:rsid w:val="00B17E0A"/>
     <w:rPr>
       <w:color w:val="auto"/>
@@ -9806,13 +9500,13 @@
   </w:style>
   <w:style w:type="numbering" w:customStyle="1" w:styleId="itemization">
     <w:name w:val="itemization"/>
-    <w:basedOn w:val="NoList"/>
+    <w:basedOn w:val="Semlista"/>
     <w:semiHidden/>
     <w:rsid w:val="00B17E0A"/>
   </w:style>
   <w:style w:type="numbering" w:customStyle="1" w:styleId="itemization1">
     <w:name w:val="itemization1"/>
-    <w:basedOn w:val="NoList"/>
+    <w:basedOn w:val="Semlista"/>
     <w:rsid w:val="00B17E0A"/>
     <w:pPr>
       <w:numPr>
@@ -9822,7 +9516,7 @@
   </w:style>
   <w:style w:type="numbering" w:customStyle="1" w:styleId="itemization2">
     <w:name w:val="itemization2"/>
-    <w:basedOn w:val="NoList"/>
+    <w:basedOn w:val="Semlista"/>
     <w:rsid w:val="00B17E0A"/>
     <w:pPr>
       <w:numPr>
@@ -9842,10 +9536,10 @@
       <w:jc w:val="left"/>
     </w:pPr>
   </w:style>
-  <w:style w:type="paragraph" w:styleId="Header">
+  <w:style w:type="paragraph" w:styleId="Cabealho">
     <w:name w:val="header"/>
     <w:basedOn w:val="Normal"/>
-    <w:link w:val="HeaderChar"/>
+    <w:link w:val="CabealhoCarter"/>
     <w:uiPriority w:val="99"/>
     <w:rsid w:val="00B17E0A"/>
     <w:pPr>
@@ -9859,10 +9553,10 @@
       <w:sz w:val="18"/>
     </w:rPr>
   </w:style>
-  <w:style w:type="character" w:customStyle="1" w:styleId="HeaderChar">
-    <w:name w:val="Header Char"/>
-    <w:basedOn w:val="DefaultParagraphFont"/>
-    <w:link w:val="Header"/>
+  <w:style w:type="character" w:customStyle="1" w:styleId="CabealhoCarter">
+    <w:name w:val="Cabeçalho Caráter"/>
+    <w:basedOn w:val="Tipodeletrapredefinidodopargrafo"/>
+    <w:link w:val="Cabealho"/>
     <w:uiPriority w:val="99"/>
     <w:rsid w:val="0090666A"/>
     <w:rPr>
@@ -9872,7 +9566,7 @@
       <w:lang w:eastAsia="de-DE" w:bidi="ar-SA"/>
     </w:rPr>
   </w:style>
-  <w:style w:type="paragraph" w:styleId="ListNumber">
+  <w:style w:type="paragraph" w:styleId="Listanumerada">
     <w:name w:val="List Number"/>
     <w:basedOn w:val="Normal"/>
     <w:rsid w:val="00B17E0A"/>
@@ -9963,7 +9657,7 @@
   </w:style>
   <w:style w:type="numbering" w:customStyle="1" w:styleId="referencelist">
     <w:name w:val="referencelist"/>
-    <w:basedOn w:val="NoList"/>
+    <w:basedOn w:val="Semlista"/>
     <w:semiHidden/>
     <w:rsid w:val="00B17E0A"/>
     <w:pPr>
@@ -9985,10 +9679,10 @@
       <w:szCs w:val="18"/>
     </w:rPr>
   </w:style>
-  <w:style w:type="character" w:customStyle="1" w:styleId="Heading1Char">
-    <w:name w:val="Heading 1 Char"/>
-    <w:basedOn w:val="DefaultParagraphFont"/>
-    <w:link w:val="Heading10"/>
+  <w:style w:type="character" w:customStyle="1" w:styleId="Cabealho1Carter">
+    <w:name w:val="Cabeçalho 1 Caráter"/>
+    <w:basedOn w:val="Tipodeletrapredefinidodopargrafo"/>
+    <w:link w:val="Cabealho1"/>
     <w:rsid w:val="0090666A"/>
     <w:rPr>
       <w:rFonts w:ascii="Times New Roman" w:eastAsia="Times New Roman" w:hAnsi="Times New Roman"/>
@@ -9998,10 +9692,10 @@
       <w:lang w:eastAsia="de-DE" w:bidi="ar-SA"/>
     </w:rPr>
   </w:style>
-  <w:style w:type="character" w:customStyle="1" w:styleId="Heading2Char">
-    <w:name w:val="Heading 2 Char"/>
-    <w:basedOn w:val="DefaultParagraphFont"/>
-    <w:link w:val="Heading20"/>
+  <w:style w:type="character" w:customStyle="1" w:styleId="Cabealho2Carter">
+    <w:name w:val="Cabeçalho 2 Caráter"/>
+    <w:basedOn w:val="Tipodeletrapredefinidodopargrafo"/>
+    <w:link w:val="Cabealho2"/>
     <w:rsid w:val="0090666A"/>
     <w:rPr>
       <w:rFonts w:ascii="Times New Roman" w:eastAsia="Times New Roman" w:hAnsi="Times New Roman"/>
@@ -10011,10 +9705,10 @@
       <w:lang w:eastAsia="de-DE" w:bidi="ar-SA"/>
     </w:rPr>
   </w:style>
-  <w:style w:type="character" w:customStyle="1" w:styleId="Heading3Char">
-    <w:name w:val="Heading 3 Char"/>
-    <w:basedOn w:val="DefaultParagraphFont"/>
-    <w:link w:val="Heading3"/>
+  <w:style w:type="character" w:customStyle="1" w:styleId="Cabealho3Carter">
+    <w:name w:val="Cabeçalho 3 Caráter"/>
+    <w:basedOn w:val="Tipodeletrapredefinidodopargrafo"/>
+    <w:link w:val="Cabealho3"/>
     <w:rsid w:val="0090666A"/>
     <w:rPr>
       <w:rFonts w:ascii="Times New Roman" w:eastAsia="Times New Roman" w:hAnsi="Times New Roman"/>
@@ -10023,10 +9717,10 @@
       <w:lang w:eastAsia="de-DE" w:bidi="ar-SA"/>
     </w:rPr>
   </w:style>
-  <w:style w:type="character" w:customStyle="1" w:styleId="Heading4Char">
-    <w:name w:val="Heading 4 Char"/>
-    <w:basedOn w:val="DefaultParagraphFont"/>
-    <w:link w:val="Heading4"/>
+  <w:style w:type="character" w:customStyle="1" w:styleId="Cabealho4Carter">
+    <w:name w:val="Cabeçalho 4 Caráter"/>
+    <w:basedOn w:val="Tipodeletrapredefinidodopargrafo"/>
+    <w:link w:val="Cabealho4"/>
     <w:rsid w:val="0090666A"/>
     <w:rPr>
       <w:rFonts w:ascii="Times New Roman" w:eastAsia="Times New Roman" w:hAnsi="Times New Roman"/>
@@ -10035,10 +9729,10 @@
       <w:lang w:eastAsia="de-DE" w:bidi="ar-SA"/>
     </w:rPr>
   </w:style>
-  <w:style w:type="character" w:customStyle="1" w:styleId="Heading5Char">
-    <w:name w:val="Heading 5 Char"/>
-    <w:basedOn w:val="DefaultParagraphFont"/>
-    <w:link w:val="Heading5"/>
+  <w:style w:type="character" w:customStyle="1" w:styleId="Cabealho5Carter">
+    <w:name w:val="Cabeçalho 5 Caráter"/>
+    <w:basedOn w:val="Tipodeletrapredefinidodopargrafo"/>
+    <w:link w:val="Cabealho5"/>
     <w:rsid w:val="0090666A"/>
     <w:rPr>
       <w:rFonts w:ascii="Times New Roman" w:eastAsia="Times New Roman" w:hAnsi="Times New Roman"/>
@@ -10047,10 +9741,10 @@
       <w:lang w:eastAsia="de-DE" w:bidi="ar-SA"/>
     </w:rPr>
   </w:style>
-  <w:style w:type="character" w:customStyle="1" w:styleId="Heading6Char">
-    <w:name w:val="Heading 6 Char"/>
-    <w:basedOn w:val="DefaultParagraphFont"/>
-    <w:link w:val="Heading6"/>
+  <w:style w:type="character" w:customStyle="1" w:styleId="Cabealho6Carter">
+    <w:name w:val="Cabeçalho 6 Caráter"/>
+    <w:basedOn w:val="Tipodeletrapredefinidodopargrafo"/>
+    <w:link w:val="Cabealho6"/>
     <w:rsid w:val="0090666A"/>
     <w:rPr>
       <w:rFonts w:ascii="Times New Roman" w:eastAsia="Times New Roman" w:hAnsi="Times New Roman"/>
@@ -10059,10 +9753,10 @@
       <w:lang w:eastAsia="de-DE" w:bidi="ar-SA"/>
     </w:rPr>
   </w:style>
-  <w:style w:type="character" w:customStyle="1" w:styleId="Heading7Char">
-    <w:name w:val="Heading 7 Char"/>
-    <w:basedOn w:val="DefaultParagraphFont"/>
-    <w:link w:val="Heading7"/>
+  <w:style w:type="character" w:customStyle="1" w:styleId="Cabealho7Carter">
+    <w:name w:val="Cabeçalho 7 Caráter"/>
+    <w:basedOn w:val="Tipodeletrapredefinidodopargrafo"/>
+    <w:link w:val="Cabealho7"/>
     <w:rsid w:val="0090666A"/>
     <w:rPr>
       <w:rFonts w:ascii="Times New Roman" w:eastAsia="Times New Roman" w:hAnsi="Times New Roman"/>
@@ -10071,10 +9765,10 @@
       <w:lang w:eastAsia="de-DE" w:bidi="ar-SA"/>
     </w:rPr>
   </w:style>
-  <w:style w:type="character" w:customStyle="1" w:styleId="Heading8Char">
-    <w:name w:val="Heading 8 Char"/>
-    <w:basedOn w:val="DefaultParagraphFont"/>
-    <w:link w:val="Heading8"/>
+  <w:style w:type="character" w:customStyle="1" w:styleId="Cabealho8Carter">
+    <w:name w:val="Cabeçalho 8 Caráter"/>
+    <w:basedOn w:val="Tipodeletrapredefinidodopargrafo"/>
+    <w:link w:val="Cabealho8"/>
     <w:rsid w:val="0090666A"/>
     <w:rPr>
       <w:rFonts w:ascii="Times New Roman" w:eastAsia="Times New Roman" w:hAnsi="Times New Roman"/>
@@ -10083,10 +9777,10 @@
       <w:lang w:eastAsia="de-DE" w:bidi="ar-SA"/>
     </w:rPr>
   </w:style>
-  <w:style w:type="character" w:customStyle="1" w:styleId="Heading9Char">
-    <w:name w:val="Heading 9 Char"/>
-    <w:basedOn w:val="DefaultParagraphFont"/>
-    <w:link w:val="Heading9"/>
+  <w:style w:type="character" w:customStyle="1" w:styleId="Cabealho9Carter">
+    <w:name w:val="Cabeçalho 9 Caráter"/>
+    <w:basedOn w:val="Tipodeletrapredefinidodopargrafo"/>
+    <w:link w:val="Cabealho9"/>
     <w:rsid w:val="0090666A"/>
     <w:rPr>
       <w:rFonts w:ascii="Times New Roman" w:eastAsia="Times New Roman" w:hAnsi="Times New Roman"/>
@@ -10109,9 +9803,9 @@
       <w:szCs w:val="18"/>
     </w:rPr>
   </w:style>
-  <w:style w:type="character" w:styleId="PageNumber">
+  <w:style w:type="character" w:styleId="Nmerodepgina">
     <w:name w:val="page number"/>
-    <w:basedOn w:val="DefaultParagraphFont"/>
+    <w:basedOn w:val="Tipodeletrapredefinidodopargrafo"/>
     <w:rsid w:val="00B17E0A"/>
     <w:rPr>
       <w:sz w:val="18"/>
@@ -10166,7 +9860,7 @@
   </w:style>
   <w:style w:type="character" w:customStyle="1" w:styleId="url">
     <w:name w:val="url"/>
-    <w:basedOn w:val="DefaultParagraphFont"/>
+    <w:basedOn w:val="Tipodeletrapredefinidodopargrafo"/>
     <w:rsid w:val="00B17E0A"/>
     <w:rPr>
       <w:rFonts w:ascii="Courier" w:hAnsi="Courier"/>
@@ -10174,10 +9868,10 @@
       <w:lang w:val="en-US"/>
     </w:rPr>
   </w:style>
-  <w:style w:type="paragraph" w:styleId="FootnoteText">
+  <w:style w:type="paragraph" w:styleId="Textodenotaderodap">
     <w:name w:val="footnote text"/>
     <w:basedOn w:val="Normal"/>
-    <w:link w:val="FootnoteTextChar"/>
+    <w:link w:val="TextodenotaderodapCarter"/>
     <w:rsid w:val="00B17E0A"/>
     <w:pPr>
       <w:spacing w:line="220" w:lineRule="atLeast"/>
@@ -10187,10 +9881,10 @@
       <w:sz w:val="18"/>
     </w:rPr>
   </w:style>
-  <w:style w:type="character" w:customStyle="1" w:styleId="FootnoteTextChar">
-    <w:name w:val="Footnote Text Char"/>
-    <w:basedOn w:val="DefaultParagraphFont"/>
-    <w:link w:val="FootnoteText"/>
+  <w:style w:type="character" w:customStyle="1" w:styleId="TextodenotaderodapCarter">
+    <w:name w:val="Texto de nota de rodapé Caráter"/>
+    <w:basedOn w:val="Tipodeletrapredefinidodopargrafo"/>
+    <w:link w:val="Textodenotaderodap"/>
     <w:rsid w:val="00364275"/>
     <w:rPr>
       <w:rFonts w:ascii="Times New Roman" w:eastAsia="Times New Roman" w:hAnsi="Times New Roman"/>
@@ -10199,10 +9893,10 @@
       <w:lang w:eastAsia="de-DE" w:bidi="ar-SA"/>
     </w:rPr>
   </w:style>
-  <w:style w:type="paragraph" w:styleId="BalloonText">
+  <w:style w:type="paragraph" w:styleId="Textodebalo">
     <w:name w:val="Balloon Text"/>
     <w:basedOn w:val="Normal"/>
-    <w:link w:val="BalloonTextChar"/>
+    <w:link w:val="TextodebaloCarter"/>
     <w:rsid w:val="007D3F01"/>
     <w:pPr>
       <w:spacing w:line="240" w:lineRule="auto"/>
@@ -10213,10 +9907,10 @@
       <w:szCs w:val="16"/>
     </w:rPr>
   </w:style>
-  <w:style w:type="character" w:customStyle="1" w:styleId="BalloonTextChar">
-    <w:name w:val="Balloon Text Char"/>
-    <w:basedOn w:val="DefaultParagraphFont"/>
-    <w:link w:val="BalloonText"/>
+  <w:style w:type="character" w:customStyle="1" w:styleId="TextodebaloCarter">
+    <w:name w:val="Texto de balão Caráter"/>
+    <w:basedOn w:val="Tipodeletrapredefinidodopargrafo"/>
+    <w:link w:val="Textodebalo"/>
     <w:rsid w:val="007D3F01"/>
     <w:rPr>
       <w:rFonts w:ascii="Tahoma" w:eastAsia="Times New Roman" w:hAnsi="Tahoma" w:cs="Tahoma"/>
@@ -10227,7 +9921,7 @@
   </w:style>
   <w:style w:type="character" w:customStyle="1" w:styleId="RH">
     <w:name w:val="RH"/>
-    <w:basedOn w:val="DefaultParagraphFont"/>
+    <w:basedOn w:val="Tipodeletrapredefinidodopargrafo"/>
     <w:rsid w:val="000F1F28"/>
   </w:style>
   <w:style w:type="paragraph" w:customStyle="1" w:styleId="ReferenceLine">
@@ -10241,7 +9935,7 @@
       <w:sz w:val="16"/>
     </w:rPr>
   </w:style>
-  <w:style w:type="paragraph" w:styleId="ListParagraph">
+  <w:style w:type="paragraph" w:styleId="PargrafodaLista">
     <w:name w:val="List Paragraph"/>
     <w:basedOn w:val="Normal"/>
     <w:uiPriority w:val="34"/>
@@ -10543,7 +10237,7 @@
 </file>
 
 <file path=customXml/itemProps1.xml><?xml version="1.0" encoding="utf-8"?>
-<ds:datastoreItem xmlns:ds="http://schemas.openxmlformats.org/officeDocument/2006/customXml" ds:itemID="{804F59F8-524F-4C60-A766-011B64D3CB08}">
+<ds:datastoreItem xmlns:ds="http://schemas.openxmlformats.org/officeDocument/2006/customXml" ds:itemID="{8BC3AEDF-4C60-474C-AC56-1CA5B169918E}">
   <ds:schemaRefs>
     <ds:schemaRef ds:uri="http://schemas.openxmlformats.org/officeDocument/2006/bibliography"/>
   </ds:schemaRefs>

</xml_diff>